<commit_message>
Edit report - sql inj
</commit_message>
<xml_diff>
--- a/reporting/COMP3911 Coursework 2.docx
+++ b/reporting/COMP3911 Coursework 2.docx
@@ -537,15 +537,6 @@
     </w:p>
     <w:p>
       <w:pPr>
-        <w:rPr>
-          <w:b/>
-          <w:bCs/>
-          <w:u w:val="single"/>
-        </w:rPr>
-      </w:pPr>
-    </w:p>
-    <w:p>
-      <w:pPr>
         <w:pStyle w:val="Subtitle"/>
         <w:numPr>
           <w:ilvl w:val="1"/>
@@ -990,53 +981,146 @@
           <w:sz w:val="20"/>
           <w:szCs w:val="20"/>
         </w:rPr>
-        <w:t xml:space="preserve">- </w:t>
-      </w:r>
-      <w:r>
-        <w:rPr>
-          <w:rFonts w:asciiTheme="minorHAnsi" w:hAnsiTheme="minorHAnsi" w:cstheme="minorHAnsi"/>
-          <w:sz w:val="20"/>
-          <w:szCs w:val="20"/>
-        </w:rPr>
-        <w:t>With a valid username</w:t>
+        <w:t>- With no username</w:t>
+      </w:r>
+      <w:r>
+        <w:rPr>
+          <w:rFonts w:asciiTheme="minorHAnsi" w:hAnsiTheme="minorHAnsi" w:cstheme="minorHAnsi"/>
+          <w:b/>
+          <w:bCs/>
+          <w:sz w:val="20"/>
+          <w:szCs w:val="20"/>
+        </w:rPr>
+        <w:t xml:space="preserve"> &amp; no password</w:t>
+      </w:r>
+      <w:r>
+        <w:rPr>
+          <w:rFonts w:asciiTheme="minorHAnsi" w:hAnsiTheme="minorHAnsi" w:cstheme="minorHAnsi"/>
+          <w:b/>
+          <w:bCs/>
+          <w:sz w:val="20"/>
+          <w:szCs w:val="20"/>
+        </w:rPr>
+        <w:t xml:space="preserve"> (</w:t>
+      </w:r>
+      <w:r>
+        <w:rPr>
+          <w:rFonts w:asciiTheme="minorHAnsi" w:hAnsiTheme="minorHAnsi" w:cstheme="minorHAnsi"/>
+          <w:b/>
+          <w:bCs/>
+          <w:color w:val="FF0000"/>
+          <w:sz w:val="20"/>
+          <w:szCs w:val="20"/>
+        </w:rPr>
+        <w:t>Critical</w:t>
+      </w:r>
+      <w:r>
+        <w:rPr>
+          <w:rFonts w:asciiTheme="minorHAnsi" w:hAnsiTheme="minorHAnsi" w:cstheme="minorHAnsi"/>
+          <w:b/>
+          <w:bCs/>
+          <w:sz w:val="20"/>
+          <w:szCs w:val="20"/>
+        </w:rPr>
+        <w:t>)</w:t>
       </w:r>
     </w:p>
     <w:p>
       <w:pPr>
         <w:rPr>
           <w:rFonts w:asciiTheme="minorHAnsi" w:hAnsiTheme="minorHAnsi" w:cstheme="minorHAnsi"/>
-          <w:sz w:val="20"/>
-          <w:szCs w:val="20"/>
-        </w:rPr>
-      </w:pPr>
-      <w:r>
-        <w:rPr>
-          <w:rFonts w:asciiTheme="minorHAnsi" w:hAnsiTheme="minorHAnsi" w:cstheme="minorHAnsi"/>
-          <w:sz w:val="20"/>
-          <w:szCs w:val="20"/>
-        </w:rPr>
-        <w:t xml:space="preserve">1. Input an existing username from the DB in the username field </w:t>
+          <w:b/>
+          <w:bCs/>
+          <w:sz w:val="20"/>
+          <w:szCs w:val="20"/>
+        </w:rPr>
+      </w:pPr>
+      <w:r>
+        <w:rPr>
+          <w:rFonts w:asciiTheme="minorHAnsi" w:hAnsiTheme="minorHAnsi" w:cstheme="minorHAnsi"/>
+          <w:b/>
+          <w:bCs/>
+          <w:sz w:val="20"/>
+          <w:szCs w:val="20"/>
+        </w:rPr>
+        <w:t xml:space="preserve">1. Input the </w:t>
+      </w:r>
+      <w:r>
+        <w:rPr>
+          <w:rFonts w:asciiTheme="minorHAnsi" w:hAnsiTheme="minorHAnsi" w:cstheme="minorHAnsi"/>
+          <w:b/>
+          <w:bCs/>
+          <w:sz w:val="20"/>
+          <w:szCs w:val="20"/>
+        </w:rPr>
+        <w:t>“</w:t>
+      </w:r>
+      <w:r>
+        <w:rPr>
+          <w:rFonts w:asciiTheme="minorHAnsi" w:hAnsiTheme="minorHAnsi" w:cstheme="minorHAnsi"/>
+          <w:b/>
+          <w:bCs/>
+          <w:sz w:val="20"/>
+          <w:szCs w:val="20"/>
+        </w:rPr>
+        <w:t>' or '1'='1</w:t>
+      </w:r>
+      <w:r>
+        <w:rPr>
+          <w:rFonts w:asciiTheme="minorHAnsi" w:hAnsiTheme="minorHAnsi" w:cstheme="minorHAnsi"/>
+          <w:b/>
+          <w:bCs/>
+          <w:sz w:val="20"/>
+          <w:szCs w:val="20"/>
+        </w:rPr>
+        <w:t>”</w:t>
+      </w:r>
+      <w:r>
+        <w:rPr>
+          <w:rFonts w:asciiTheme="minorHAnsi" w:hAnsiTheme="minorHAnsi" w:cstheme="minorHAnsi"/>
+          <w:b/>
+          <w:bCs/>
+          <w:sz w:val="20"/>
+          <w:szCs w:val="20"/>
+        </w:rPr>
+        <w:t xml:space="preserve"> string into the username field</w:t>
       </w:r>
     </w:p>
     <w:p>
       <w:pPr>
         <w:rPr>
           <w:rFonts w:asciiTheme="minorHAnsi" w:hAnsiTheme="minorHAnsi" w:cstheme="minorHAnsi"/>
-          <w:sz w:val="20"/>
-          <w:szCs w:val="20"/>
-        </w:rPr>
-      </w:pPr>
-      <w:r>
-        <w:rPr>
-          <w:rFonts w:asciiTheme="minorHAnsi" w:hAnsiTheme="minorHAnsi" w:cstheme="minorHAnsi"/>
-          <w:sz w:val="20"/>
-          <w:szCs w:val="20"/>
-        </w:rPr>
-        <w:t xml:space="preserve">2. Input the </w:t>
-      </w:r>
-      <w:r>
-        <w:rPr>
-          <w:rFonts w:asciiTheme="minorHAnsi" w:hAnsiTheme="minorHAnsi" w:cstheme="minorHAnsi"/>
+          <w:b/>
+          <w:bCs/>
+          <w:sz w:val="20"/>
+          <w:szCs w:val="20"/>
+        </w:rPr>
+      </w:pPr>
+      <w:r>
+        <w:rPr>
+          <w:rFonts w:asciiTheme="minorHAnsi" w:hAnsiTheme="minorHAnsi" w:cstheme="minorHAnsi"/>
+          <w:b/>
+          <w:bCs/>
+          <w:sz w:val="20"/>
+          <w:szCs w:val="20"/>
+        </w:rPr>
+        <w:t>2</w:t>
+      </w:r>
+      <w:r>
+        <w:rPr>
+          <w:rFonts w:asciiTheme="minorHAnsi" w:hAnsiTheme="minorHAnsi" w:cstheme="minorHAnsi"/>
+          <w:b/>
+          <w:bCs/>
+          <w:sz w:val="20"/>
+          <w:szCs w:val="20"/>
+        </w:rPr>
+        <w:t xml:space="preserve">. Input the </w:t>
+      </w:r>
+      <w:r>
+        <w:rPr>
+          <w:rFonts w:asciiTheme="minorHAnsi" w:hAnsiTheme="minorHAnsi" w:cstheme="minorHAnsi"/>
+          <w:b/>
+          <w:bCs/>
           <w:sz w:val="20"/>
           <w:szCs w:val="20"/>
         </w:rPr>
@@ -1045,6 +1129,8 @@
       <w:r>
         <w:rPr>
           <w:rFonts w:asciiTheme="minorHAnsi" w:hAnsiTheme="minorHAnsi" w:cstheme="minorHAnsi"/>
+          <w:b/>
+          <w:bCs/>
           <w:sz w:val="20"/>
           <w:szCs w:val="20"/>
         </w:rPr>
@@ -1053,6 +1139,8 @@
       <w:r>
         <w:rPr>
           <w:rFonts w:asciiTheme="minorHAnsi" w:hAnsiTheme="minorHAnsi" w:cstheme="minorHAnsi"/>
+          <w:b/>
+          <w:bCs/>
           <w:sz w:val="20"/>
           <w:szCs w:val="20"/>
         </w:rPr>
@@ -1061,6 +1149,8 @@
       <w:r>
         <w:rPr>
           <w:rFonts w:asciiTheme="minorHAnsi" w:hAnsiTheme="minorHAnsi" w:cstheme="minorHAnsi"/>
+          <w:b/>
+          <w:bCs/>
           <w:sz w:val="20"/>
           <w:szCs w:val="20"/>
         </w:rPr>
@@ -1071,141 +1161,98 @@
       <w:pPr>
         <w:rPr>
           <w:rFonts w:asciiTheme="minorHAnsi" w:hAnsiTheme="minorHAnsi" w:cstheme="minorHAnsi"/>
-          <w:sz w:val="20"/>
-          <w:szCs w:val="20"/>
-        </w:rPr>
-      </w:pPr>
-      <w:r>
-        <w:rPr>
-          <w:rFonts w:asciiTheme="minorHAnsi" w:hAnsiTheme="minorHAnsi" w:cstheme="minorHAnsi"/>
-          <w:sz w:val="20"/>
-          <w:szCs w:val="20"/>
-        </w:rPr>
-        <w:t>3. Submit POST form</w:t>
+          <w:b/>
+          <w:bCs/>
+          <w:sz w:val="20"/>
+          <w:szCs w:val="20"/>
+        </w:rPr>
+      </w:pPr>
+      <w:r>
+        <w:rPr>
+          <w:rFonts w:asciiTheme="minorHAnsi" w:hAnsiTheme="minorHAnsi" w:cstheme="minorHAnsi"/>
+          <w:b/>
+          <w:bCs/>
+          <w:sz w:val="20"/>
+          <w:szCs w:val="20"/>
+        </w:rPr>
+        <w:t>3</w:t>
+      </w:r>
+      <w:r>
+        <w:rPr>
+          <w:rFonts w:asciiTheme="minorHAnsi" w:hAnsiTheme="minorHAnsi" w:cstheme="minorHAnsi"/>
+          <w:b/>
+          <w:bCs/>
+          <w:sz w:val="20"/>
+          <w:szCs w:val="20"/>
+        </w:rPr>
+        <w:t>. Submit POST form</w:t>
       </w:r>
     </w:p>
     <w:p>
       <w:pPr>
         <w:rPr>
           <w:rFonts w:asciiTheme="minorHAnsi" w:hAnsiTheme="minorHAnsi" w:cstheme="minorHAnsi"/>
-          <w:b/>
-          <w:bCs/>
-          <w:sz w:val="20"/>
-          <w:szCs w:val="20"/>
-        </w:rPr>
-      </w:pPr>
-      <w:r>
-        <w:rPr>
-          <w:rFonts w:asciiTheme="minorHAnsi" w:hAnsiTheme="minorHAnsi" w:cstheme="minorHAnsi"/>
-          <w:b/>
-          <w:bCs/>
-          <w:sz w:val="20"/>
-          <w:szCs w:val="20"/>
-        </w:rPr>
-        <w:t>- With no username</w:t>
-      </w:r>
-      <w:r>
-        <w:rPr>
-          <w:rFonts w:asciiTheme="minorHAnsi" w:hAnsiTheme="minorHAnsi" w:cstheme="minorHAnsi"/>
-          <w:b/>
-          <w:bCs/>
-          <w:sz w:val="20"/>
-          <w:szCs w:val="20"/>
-        </w:rPr>
-        <w:t xml:space="preserve"> &amp; no password</w:t>
-      </w:r>
-      <w:r>
-        <w:rPr>
-          <w:rFonts w:asciiTheme="minorHAnsi" w:hAnsiTheme="minorHAnsi" w:cstheme="minorHAnsi"/>
-          <w:b/>
-          <w:bCs/>
-          <w:sz w:val="20"/>
-          <w:szCs w:val="20"/>
-        </w:rPr>
-        <w:t xml:space="preserve"> (</w:t>
-      </w:r>
-      <w:r>
-        <w:rPr>
-          <w:rFonts w:asciiTheme="minorHAnsi" w:hAnsiTheme="minorHAnsi" w:cstheme="minorHAnsi"/>
-          <w:b/>
-          <w:bCs/>
-          <w:color w:val="FF0000"/>
-          <w:sz w:val="20"/>
-          <w:szCs w:val="20"/>
-        </w:rPr>
-        <w:t>Critical</w:t>
-      </w:r>
-      <w:r>
-        <w:rPr>
-          <w:rFonts w:asciiTheme="minorHAnsi" w:hAnsiTheme="minorHAnsi" w:cstheme="minorHAnsi"/>
-          <w:b/>
-          <w:bCs/>
-          <w:sz w:val="20"/>
-          <w:szCs w:val="20"/>
-        </w:rPr>
-        <w:t>)</w:t>
+          <w:sz w:val="20"/>
+          <w:szCs w:val="20"/>
+        </w:rPr>
+      </w:pPr>
+      <w:r>
+        <w:rPr>
+          <w:rFonts w:asciiTheme="minorHAnsi" w:hAnsiTheme="minorHAnsi" w:cstheme="minorHAnsi"/>
+          <w:sz w:val="20"/>
+          <w:szCs w:val="20"/>
+        </w:rPr>
+        <w:t xml:space="preserve">The application will display </w:t>
+      </w:r>
+      <w:r>
+        <w:rPr>
+          <w:rFonts w:asciiTheme="minorHAnsi" w:hAnsiTheme="minorHAnsi" w:cstheme="minorHAnsi"/>
+          <w:sz w:val="20"/>
+          <w:szCs w:val="20"/>
+        </w:rPr>
+        <w:t>“</w:t>
+      </w:r>
+      <w:r>
+        <w:rPr>
+          <w:rFonts w:asciiTheme="minorHAnsi" w:hAnsiTheme="minorHAnsi" w:cstheme="minorHAnsi"/>
+          <w:sz w:val="20"/>
+          <w:szCs w:val="20"/>
+        </w:rPr>
+        <w:t>No records found.</w:t>
+      </w:r>
+      <w:r>
+        <w:rPr>
+          <w:rFonts w:asciiTheme="minorHAnsi" w:hAnsiTheme="minorHAnsi" w:cstheme="minorHAnsi"/>
+          <w:sz w:val="20"/>
+          <w:szCs w:val="20"/>
+        </w:rPr>
+        <w:t>”</w:t>
+      </w:r>
+      <w:r>
+        <w:rPr>
+          <w:rFonts w:asciiTheme="minorHAnsi" w:hAnsiTheme="minorHAnsi" w:cstheme="minorHAnsi"/>
+          <w:sz w:val="20"/>
+          <w:szCs w:val="20"/>
+        </w:rPr>
+        <w:t xml:space="preserve"> in both cases, which means that the server ran the query with an empty surname string for an unauthorized user (no password or username provided)</w:t>
+      </w:r>
+      <w:r>
+        <w:rPr>
+          <w:rFonts w:asciiTheme="minorHAnsi" w:hAnsiTheme="minorHAnsi" w:cstheme="minorHAnsi"/>
+          <w:sz w:val="20"/>
+          <w:szCs w:val="20"/>
+        </w:rPr>
+        <w:t>.</w:t>
       </w:r>
     </w:p>
     <w:p>
       <w:pPr>
         <w:rPr>
           <w:rFonts w:asciiTheme="minorHAnsi" w:hAnsiTheme="minorHAnsi" w:cstheme="minorHAnsi"/>
-          <w:b/>
-          <w:bCs/>
-          <w:sz w:val="20"/>
-          <w:szCs w:val="20"/>
-        </w:rPr>
-      </w:pPr>
-      <w:r>
-        <w:rPr>
-          <w:rFonts w:asciiTheme="minorHAnsi" w:hAnsiTheme="minorHAnsi" w:cstheme="minorHAnsi"/>
-          <w:b/>
-          <w:bCs/>
-          <w:sz w:val="20"/>
-          <w:szCs w:val="20"/>
-        </w:rPr>
-        <w:t xml:space="preserve">1. Input the </w:t>
-      </w:r>
-      <w:r>
-        <w:rPr>
-          <w:rFonts w:asciiTheme="minorHAnsi" w:hAnsiTheme="minorHAnsi" w:cstheme="minorHAnsi"/>
-          <w:b/>
-          <w:bCs/>
-          <w:sz w:val="20"/>
-          <w:szCs w:val="20"/>
-        </w:rPr>
-        <w:t>“</w:t>
-      </w:r>
-      <w:r>
-        <w:rPr>
-          <w:rFonts w:asciiTheme="minorHAnsi" w:hAnsiTheme="minorHAnsi" w:cstheme="minorHAnsi"/>
-          <w:b/>
-          <w:bCs/>
-          <w:sz w:val="20"/>
-          <w:szCs w:val="20"/>
-        </w:rPr>
-        <w:t>' or '1'='1</w:t>
-      </w:r>
-      <w:r>
-        <w:rPr>
-          <w:rFonts w:asciiTheme="minorHAnsi" w:hAnsiTheme="minorHAnsi" w:cstheme="minorHAnsi"/>
-          <w:b/>
-          <w:bCs/>
-          <w:sz w:val="20"/>
-          <w:szCs w:val="20"/>
-        </w:rPr>
-        <w:t>”</w:t>
-      </w:r>
-      <w:r>
-        <w:rPr>
-          <w:rFonts w:asciiTheme="minorHAnsi" w:hAnsiTheme="minorHAnsi" w:cstheme="minorHAnsi"/>
-          <w:b/>
-          <w:bCs/>
-          <w:sz w:val="20"/>
-          <w:szCs w:val="20"/>
-        </w:rPr>
-        <w:t xml:space="preserve"> string into the username field</w:t>
-      </w:r>
+          <w:sz w:val="20"/>
+          <w:szCs w:val="20"/>
+        </w:rPr>
+      </w:pPr>
     </w:p>
     <w:p>
       <w:pPr>
@@ -1225,263 +1272,94 @@
           <w:sz w:val="20"/>
           <w:szCs w:val="20"/>
         </w:rPr>
-        <w:t>2</w:t>
-      </w:r>
-      <w:r>
-        <w:rPr>
-          <w:rFonts w:asciiTheme="minorHAnsi" w:hAnsiTheme="minorHAnsi" w:cstheme="minorHAnsi"/>
-          <w:b/>
-          <w:bCs/>
-          <w:sz w:val="20"/>
-          <w:szCs w:val="20"/>
-        </w:rPr>
-        <w:t xml:space="preserve">. Input the </w:t>
-      </w:r>
-      <w:r>
-        <w:rPr>
-          <w:rFonts w:asciiTheme="minorHAnsi" w:hAnsiTheme="minorHAnsi" w:cstheme="minorHAnsi"/>
-          <w:b/>
-          <w:bCs/>
-          <w:sz w:val="20"/>
-          <w:szCs w:val="20"/>
-        </w:rPr>
-        <w:t>“</w:t>
-      </w:r>
-      <w:r>
-        <w:rPr>
-          <w:rFonts w:asciiTheme="minorHAnsi" w:hAnsiTheme="minorHAnsi" w:cstheme="minorHAnsi"/>
-          <w:b/>
-          <w:bCs/>
-          <w:sz w:val="20"/>
-          <w:szCs w:val="20"/>
-        </w:rPr>
-        <w:t>' or '1'='1</w:t>
-      </w:r>
-      <w:r>
-        <w:rPr>
-          <w:rFonts w:asciiTheme="minorHAnsi" w:hAnsiTheme="minorHAnsi" w:cstheme="minorHAnsi"/>
-          <w:b/>
-          <w:bCs/>
-          <w:sz w:val="20"/>
-          <w:szCs w:val="20"/>
-        </w:rPr>
-        <w:t>”</w:t>
-      </w:r>
-      <w:r>
-        <w:rPr>
-          <w:rFonts w:asciiTheme="minorHAnsi" w:hAnsiTheme="minorHAnsi" w:cstheme="minorHAnsi"/>
-          <w:b/>
-          <w:bCs/>
-          <w:sz w:val="20"/>
-          <w:szCs w:val="20"/>
-        </w:rPr>
-        <w:t xml:space="preserve"> string into the password field</w:t>
+        <w:t>We also found</w:t>
+      </w:r>
+      <w:r>
+        <w:rPr>
+          <w:rFonts w:asciiTheme="minorHAnsi" w:hAnsiTheme="minorHAnsi" w:cstheme="minorHAnsi"/>
+          <w:b/>
+          <w:bCs/>
+          <w:sz w:val="20"/>
+          <w:szCs w:val="20"/>
+        </w:rPr>
+        <w:t xml:space="preserve"> a way to query ALL existing </w:t>
+      </w:r>
+      <w:r>
+        <w:rPr>
+          <w:rFonts w:asciiTheme="minorHAnsi" w:hAnsiTheme="minorHAnsi" w:cstheme="minorHAnsi"/>
+          <w:b/>
+          <w:bCs/>
+          <w:sz w:val="20"/>
+          <w:szCs w:val="20"/>
+        </w:rPr>
+        <w:t xml:space="preserve">patient </w:t>
+      </w:r>
+      <w:r>
+        <w:rPr>
+          <w:rFonts w:asciiTheme="minorHAnsi" w:hAnsiTheme="minorHAnsi" w:cstheme="minorHAnsi"/>
+          <w:b/>
+          <w:bCs/>
+          <w:sz w:val="20"/>
+          <w:szCs w:val="20"/>
+        </w:rPr>
+        <w:t>records in the database without a valid credentials pair</w:t>
+      </w:r>
+      <w:r>
+        <w:rPr>
+          <w:rFonts w:asciiTheme="minorHAnsi" w:hAnsiTheme="minorHAnsi" w:cstheme="minorHAnsi"/>
+          <w:b/>
+          <w:bCs/>
+          <w:sz w:val="20"/>
+          <w:szCs w:val="20"/>
+        </w:rPr>
+        <w:t xml:space="preserve"> (</w:t>
+      </w:r>
+      <w:r>
+        <w:rPr>
+          <w:rFonts w:asciiTheme="minorHAnsi" w:hAnsiTheme="minorHAnsi" w:cstheme="minorHAnsi"/>
+          <w:b/>
+          <w:bCs/>
+          <w:color w:val="FF0000"/>
+          <w:sz w:val="20"/>
+          <w:szCs w:val="20"/>
+        </w:rPr>
+        <w:t>Critical</w:t>
+      </w:r>
+      <w:r>
+        <w:rPr>
+          <w:rFonts w:asciiTheme="minorHAnsi" w:hAnsiTheme="minorHAnsi" w:cstheme="minorHAnsi"/>
+          <w:b/>
+          <w:bCs/>
+          <w:sz w:val="20"/>
+          <w:szCs w:val="20"/>
+        </w:rPr>
+        <w:t>)</w:t>
+      </w:r>
+      <w:r>
+        <w:rPr>
+          <w:rFonts w:asciiTheme="minorHAnsi" w:hAnsiTheme="minorHAnsi" w:cstheme="minorHAnsi"/>
+          <w:b/>
+          <w:bCs/>
+          <w:sz w:val="20"/>
+          <w:szCs w:val="20"/>
+        </w:rPr>
+        <w:t>:</w:t>
       </w:r>
     </w:p>
     <w:p>
       <w:pPr>
         <w:rPr>
           <w:rFonts w:asciiTheme="minorHAnsi" w:hAnsiTheme="minorHAnsi" w:cstheme="minorHAnsi"/>
-          <w:b/>
-          <w:bCs/>
-          <w:sz w:val="20"/>
-          <w:szCs w:val="20"/>
-        </w:rPr>
-      </w:pPr>
-      <w:r>
-        <w:rPr>
-          <w:rFonts w:asciiTheme="minorHAnsi" w:hAnsiTheme="minorHAnsi" w:cstheme="minorHAnsi"/>
-          <w:b/>
-          <w:bCs/>
-          <w:sz w:val="20"/>
-          <w:szCs w:val="20"/>
-        </w:rPr>
-        <w:t>3</w:t>
-      </w:r>
-      <w:r>
-        <w:rPr>
-          <w:rFonts w:asciiTheme="minorHAnsi" w:hAnsiTheme="minorHAnsi" w:cstheme="minorHAnsi"/>
-          <w:b/>
-          <w:bCs/>
-          <w:sz w:val="20"/>
-          <w:szCs w:val="20"/>
-        </w:rPr>
-        <w:t>. Submit POST form</w:t>
-      </w:r>
-    </w:p>
-    <w:p>
-      <w:pPr>
-        <w:rPr>
-          <w:rFonts w:asciiTheme="minorHAnsi" w:hAnsiTheme="minorHAnsi" w:cstheme="minorHAnsi"/>
-          <w:sz w:val="20"/>
-          <w:szCs w:val="20"/>
-        </w:rPr>
-      </w:pPr>
-      <w:r>
-        <w:rPr>
-          <w:rFonts w:asciiTheme="minorHAnsi" w:hAnsiTheme="minorHAnsi" w:cstheme="minorHAnsi"/>
-          <w:sz w:val="20"/>
-          <w:szCs w:val="20"/>
-        </w:rPr>
-        <w:t xml:space="preserve">The application will display </w:t>
-      </w:r>
-      <w:r>
-        <w:rPr>
-          <w:rFonts w:asciiTheme="minorHAnsi" w:hAnsiTheme="minorHAnsi" w:cstheme="minorHAnsi"/>
-          <w:sz w:val="20"/>
-          <w:szCs w:val="20"/>
-        </w:rPr>
-        <w:t>“</w:t>
-      </w:r>
-      <w:r>
-        <w:rPr>
-          <w:rFonts w:asciiTheme="minorHAnsi" w:hAnsiTheme="minorHAnsi" w:cstheme="minorHAnsi"/>
-          <w:sz w:val="20"/>
-          <w:szCs w:val="20"/>
-        </w:rPr>
-        <w:t>No records found.</w:t>
-      </w:r>
-      <w:r>
-        <w:rPr>
-          <w:rFonts w:asciiTheme="minorHAnsi" w:hAnsiTheme="minorHAnsi" w:cstheme="minorHAnsi"/>
-          <w:sz w:val="20"/>
-          <w:szCs w:val="20"/>
-        </w:rPr>
-        <w:t>”</w:t>
-      </w:r>
-      <w:r>
-        <w:rPr>
-          <w:rFonts w:asciiTheme="minorHAnsi" w:hAnsiTheme="minorHAnsi" w:cstheme="minorHAnsi"/>
-          <w:sz w:val="20"/>
-          <w:szCs w:val="20"/>
-        </w:rPr>
-        <w:t xml:space="preserve"> in both cases, which means that the server ran the query with an empty surname string for an unauthorized user (no password or username provided)</w:t>
-      </w:r>
-      <w:r>
-        <w:rPr>
-          <w:rFonts w:asciiTheme="minorHAnsi" w:hAnsiTheme="minorHAnsi" w:cstheme="minorHAnsi"/>
-          <w:sz w:val="20"/>
-          <w:szCs w:val="20"/>
-        </w:rPr>
-        <w:t>.</w:t>
-      </w:r>
-    </w:p>
-    <w:p>
-      <w:pPr>
-        <w:rPr>
-          <w:rFonts w:asciiTheme="minorHAnsi" w:hAnsiTheme="minorHAnsi" w:cstheme="minorHAnsi"/>
-          <w:sz w:val="20"/>
-          <w:szCs w:val="20"/>
-        </w:rPr>
-      </w:pPr>
-    </w:p>
-    <w:p>
-      <w:pPr>
-        <w:rPr>
-          <w:rFonts w:asciiTheme="minorHAnsi" w:hAnsiTheme="minorHAnsi" w:cstheme="minorHAnsi"/>
-          <w:b/>
-          <w:bCs/>
-          <w:sz w:val="20"/>
-          <w:szCs w:val="20"/>
-        </w:rPr>
-      </w:pPr>
-      <w:r>
-        <w:rPr>
-          <w:rFonts w:asciiTheme="minorHAnsi" w:hAnsiTheme="minorHAnsi" w:cstheme="minorHAnsi"/>
-          <w:b/>
-          <w:bCs/>
-          <w:sz w:val="20"/>
-          <w:szCs w:val="20"/>
-        </w:rPr>
-        <w:t>We also found</w:t>
-      </w:r>
-      <w:r>
-        <w:rPr>
-          <w:rFonts w:asciiTheme="minorHAnsi" w:hAnsiTheme="minorHAnsi" w:cstheme="minorHAnsi"/>
-          <w:b/>
-          <w:bCs/>
-          <w:sz w:val="20"/>
-          <w:szCs w:val="20"/>
-        </w:rPr>
-        <w:t xml:space="preserve"> a way to query ALL existing </w:t>
-      </w:r>
-      <w:r>
-        <w:rPr>
-          <w:rFonts w:asciiTheme="minorHAnsi" w:hAnsiTheme="minorHAnsi" w:cstheme="minorHAnsi"/>
-          <w:b/>
-          <w:bCs/>
-          <w:sz w:val="20"/>
-          <w:szCs w:val="20"/>
-        </w:rPr>
-        <w:t xml:space="preserve">patient </w:t>
-      </w:r>
-      <w:r>
-        <w:rPr>
-          <w:rFonts w:asciiTheme="minorHAnsi" w:hAnsiTheme="minorHAnsi" w:cstheme="minorHAnsi"/>
-          <w:b/>
-          <w:bCs/>
-          <w:sz w:val="20"/>
-          <w:szCs w:val="20"/>
-        </w:rPr>
-        <w:t>records in the database without a valid credentials pair</w:t>
-      </w:r>
-      <w:r>
-        <w:rPr>
-          <w:rFonts w:asciiTheme="minorHAnsi" w:hAnsiTheme="minorHAnsi" w:cstheme="minorHAnsi"/>
-          <w:b/>
-          <w:bCs/>
-          <w:sz w:val="20"/>
-          <w:szCs w:val="20"/>
-        </w:rPr>
-        <w:t xml:space="preserve"> (</w:t>
-      </w:r>
-      <w:r>
-        <w:rPr>
-          <w:rFonts w:asciiTheme="minorHAnsi" w:hAnsiTheme="minorHAnsi" w:cstheme="minorHAnsi"/>
-          <w:b/>
-          <w:bCs/>
-          <w:color w:val="FF0000"/>
-          <w:sz w:val="20"/>
-          <w:szCs w:val="20"/>
-        </w:rPr>
-        <w:t>Critical</w:t>
-      </w:r>
-      <w:r>
-        <w:rPr>
-          <w:rFonts w:asciiTheme="minorHAnsi" w:hAnsiTheme="minorHAnsi" w:cstheme="minorHAnsi"/>
-          <w:b/>
-          <w:bCs/>
-          <w:sz w:val="20"/>
-          <w:szCs w:val="20"/>
-        </w:rPr>
-        <w:t>)</w:t>
-      </w:r>
-      <w:r>
-        <w:rPr>
-          <w:rFonts w:asciiTheme="minorHAnsi" w:hAnsiTheme="minorHAnsi" w:cstheme="minorHAnsi"/>
-          <w:b/>
-          <w:bCs/>
-          <w:sz w:val="20"/>
-          <w:szCs w:val="20"/>
-        </w:rPr>
-        <w:t>:</w:t>
-      </w:r>
-    </w:p>
-    <w:p>
-      <w:pPr>
-        <w:rPr>
-          <w:rFonts w:asciiTheme="minorHAnsi" w:hAnsiTheme="minorHAnsi" w:cstheme="minorHAnsi"/>
-          <w:sz w:val="20"/>
-          <w:szCs w:val="20"/>
-        </w:rPr>
-      </w:pPr>
-      <w:r>
-        <w:rPr>
-          <w:rFonts w:asciiTheme="minorHAnsi" w:hAnsiTheme="minorHAnsi" w:cstheme="minorHAnsi"/>
-          <w:sz w:val="20"/>
-          <w:szCs w:val="20"/>
-        </w:rPr>
-        <w:lastRenderedPageBreak/>
+          <w:sz w:val="20"/>
+          <w:szCs w:val="20"/>
+        </w:rPr>
+      </w:pPr>
+      <w:r>
+        <w:rPr>
+          <w:rFonts w:asciiTheme="minorHAnsi" w:hAnsiTheme="minorHAnsi" w:cstheme="minorHAnsi"/>
+          <w:sz w:val="20"/>
+          <w:szCs w:val="20"/>
+        </w:rPr>
         <w:t xml:space="preserve">1. </w:t>
       </w:r>
       <w:r>
@@ -1628,6 +1506,7 @@
           <w:sz w:val="20"/>
           <w:szCs w:val="20"/>
         </w:rPr>
+        <w:lastRenderedPageBreak/>
         <w:t>HTTP used over HTTPS</w:t>
       </w:r>
     </w:p>
@@ -1653,7 +1532,23 @@
           <w:sz w:val="20"/>
           <w:szCs w:val="20"/>
         </w:rPr>
-        <w:t xml:space="preserve"> by checking the URL of the web </w:t>
+        <w:t xml:space="preserve"> by checking </w:t>
+      </w:r>
+      <w:r>
+        <w:rPr>
+          <w:rFonts w:asciiTheme="minorHAnsi" w:hAnsiTheme="minorHAnsi" w:cstheme="minorHAnsi"/>
+          <w:sz w:val="20"/>
+          <w:szCs w:val="20"/>
+        </w:rPr>
+        <w:t>that the protocol used in the</w:t>
+      </w:r>
+      <w:r>
+        <w:rPr>
+          <w:rFonts w:asciiTheme="minorHAnsi" w:hAnsiTheme="minorHAnsi" w:cstheme="minorHAnsi"/>
+          <w:sz w:val="20"/>
+          <w:szCs w:val="20"/>
+        </w:rPr>
+        <w:t xml:space="preserve"> URL of the web </w:t>
       </w:r>
       <w:r>
         <w:rPr>
@@ -1704,6 +1599,14 @@
           <w:sz w:val="20"/>
           <w:szCs w:val="20"/>
         </w:rPr>
+        <w:t xml:space="preserve">is indeed HTTP, </w:t>
+      </w:r>
+      <w:r>
+        <w:rPr>
+          <w:rFonts w:asciiTheme="minorHAnsi" w:hAnsiTheme="minorHAnsi" w:cstheme="minorHAnsi"/>
+          <w:sz w:val="20"/>
+          <w:szCs w:val="20"/>
+        </w:rPr>
         <w:t xml:space="preserve">and by confirming </w:t>
       </w:r>
       <w:r>
@@ -1908,7 +1811,6 @@
         </w:rPr>
         <w:t>(through a ‘</w:t>
       </w:r>
-      <w:proofErr w:type="spellStart"/>
       <w:r>
         <w:rPr>
           <w:rFonts w:asciiTheme="minorHAnsi" w:hAnsiTheme="minorHAnsi" w:cstheme="minorHAnsi"/>
@@ -1921,7 +1823,6 @@
         </w:rPr>
         <w:t>tcpdump</w:t>
       </w:r>
-      <w:proofErr w:type="spellEnd"/>
       <w:r>
         <w:rPr>
           <w:rFonts w:asciiTheme="minorHAnsi" w:hAnsiTheme="minorHAnsi" w:cstheme="minorHAnsi"/>
@@ -2196,7 +2097,6 @@
         </w:rPr>
         <w:t>what an attacker running the ‘</w:t>
       </w:r>
-      <w:proofErr w:type="spellStart"/>
       <w:r>
         <w:rPr>
           <w:rFonts w:asciiTheme="minorHAnsi" w:hAnsiTheme="minorHAnsi" w:cstheme="minorHAnsi"/>
@@ -2209,7 +2109,6 @@
         </w:rPr>
         <w:t>tcpdump</w:t>
       </w:r>
-      <w:proofErr w:type="spellEnd"/>
       <w:r>
         <w:rPr>
           <w:rFonts w:asciiTheme="minorHAnsi" w:hAnsiTheme="minorHAnsi" w:cstheme="minorHAnsi"/>

</xml_diff>

<commit_message>
Add fix for SQL Injection vuln. Update docs.
</commit_message>
<xml_diff>
--- a/reporting/COMP3911 Coursework 2.docx
+++ b/reporting/COMP3911 Coursework 2.docx
@@ -131,13 +131,6 @@
         </w:rPr>
         <w:t>Analysis of Flaws</w:t>
       </w:r>
-    </w:p>
-    <w:p>
-      <w:pPr>
-        <w:rPr>
-          <w:lang w:eastAsia="en-US"/>
-        </w:rPr>
-      </w:pPr>
     </w:p>
     <w:p>
       <w:pPr>
@@ -1506,24 +1499,24 @@
           <w:sz w:val="20"/>
           <w:szCs w:val="20"/>
         </w:rPr>
+        <w:t>HTTP used over HTTPS</w:t>
+      </w:r>
+    </w:p>
+    <w:p>
+      <w:pPr>
+        <w:rPr>
+          <w:rFonts w:asciiTheme="minorHAnsi" w:hAnsiTheme="minorHAnsi" w:cstheme="minorHAnsi"/>
+          <w:sz w:val="20"/>
+          <w:szCs w:val="20"/>
+        </w:rPr>
+      </w:pPr>
+      <w:r>
+        <w:rPr>
+          <w:rFonts w:asciiTheme="minorHAnsi" w:hAnsiTheme="minorHAnsi" w:cstheme="minorHAnsi"/>
+          <w:sz w:val="20"/>
+          <w:szCs w:val="20"/>
+        </w:rPr>
         <w:lastRenderedPageBreak/>
-        <w:t>HTTP used over HTTPS</w:t>
-      </w:r>
-    </w:p>
-    <w:p>
-      <w:pPr>
-        <w:rPr>
-          <w:rFonts w:asciiTheme="minorHAnsi" w:hAnsiTheme="minorHAnsi" w:cstheme="minorHAnsi"/>
-          <w:sz w:val="20"/>
-          <w:szCs w:val="20"/>
-        </w:rPr>
-      </w:pPr>
-      <w:r>
-        <w:rPr>
-          <w:rFonts w:asciiTheme="minorHAnsi" w:hAnsiTheme="minorHAnsi" w:cstheme="minorHAnsi"/>
-          <w:sz w:val="20"/>
-          <w:szCs w:val="20"/>
-        </w:rPr>
         <w:t>We discovered this vulnerability</w:t>
       </w:r>
       <w:r>
@@ -2193,6 +2186,885 @@
       <w:pPr>
         <w:rPr>
           <w:rFonts w:cstheme="minorHAnsi"/>
+        </w:rPr>
+      </w:pPr>
+    </w:p>
+    <w:p>
+      <w:pPr>
+        <w:rPr>
+          <w:rFonts w:cstheme="minorHAnsi"/>
+        </w:rPr>
+      </w:pPr>
+    </w:p>
+    <w:p>
+      <w:pPr>
+        <w:rPr>
+          <w:rFonts w:cstheme="minorHAnsi"/>
+        </w:rPr>
+      </w:pPr>
+    </w:p>
+    <w:p>
+      <w:pPr>
+        <w:rPr>
+          <w:rFonts w:cstheme="minorHAnsi"/>
+        </w:rPr>
+      </w:pPr>
+    </w:p>
+    <w:p>
+      <w:pPr>
+        <w:rPr>
+          <w:rFonts w:cstheme="minorHAnsi"/>
+        </w:rPr>
+      </w:pPr>
+    </w:p>
+    <w:p>
+      <w:pPr>
+        <w:rPr>
+          <w:rFonts w:cstheme="minorHAnsi"/>
+        </w:rPr>
+      </w:pPr>
+    </w:p>
+    <w:p>
+      <w:pPr>
+        <w:rPr>
+          <w:rFonts w:cstheme="minorHAnsi"/>
+        </w:rPr>
+      </w:pPr>
+    </w:p>
+    <w:p>
+      <w:pPr>
+        <w:rPr>
+          <w:rFonts w:cstheme="minorHAnsi"/>
+        </w:rPr>
+      </w:pPr>
+    </w:p>
+    <w:p>
+      <w:pPr>
+        <w:rPr>
+          <w:rFonts w:cstheme="minorHAnsi"/>
+        </w:rPr>
+      </w:pPr>
+    </w:p>
+    <w:p>
+      <w:pPr>
+        <w:rPr>
+          <w:rFonts w:cstheme="minorHAnsi"/>
+        </w:rPr>
+      </w:pPr>
+    </w:p>
+    <w:p>
+      <w:pPr>
+        <w:rPr>
+          <w:rFonts w:cstheme="minorHAnsi"/>
+        </w:rPr>
+      </w:pPr>
+    </w:p>
+    <w:p>
+      <w:pPr>
+        <w:rPr>
+          <w:rFonts w:cstheme="minorHAnsi"/>
+        </w:rPr>
+      </w:pPr>
+    </w:p>
+    <w:p>
+      <w:pPr>
+        <w:rPr>
+          <w:rFonts w:cstheme="minorHAnsi"/>
+        </w:rPr>
+      </w:pPr>
+    </w:p>
+    <w:p>
+      <w:pPr>
+        <w:rPr>
+          <w:rFonts w:cstheme="minorHAnsi"/>
+        </w:rPr>
+      </w:pPr>
+    </w:p>
+    <w:p>
+      <w:pPr>
+        <w:rPr>
+          <w:rFonts w:cstheme="minorHAnsi"/>
+        </w:rPr>
+      </w:pPr>
+    </w:p>
+    <w:p>
+      <w:pPr>
+        <w:rPr>
+          <w:rFonts w:cstheme="minorHAnsi"/>
+        </w:rPr>
+      </w:pPr>
+    </w:p>
+    <w:p>
+      <w:pPr>
+        <w:rPr>
+          <w:rFonts w:cstheme="minorHAnsi"/>
+        </w:rPr>
+      </w:pPr>
+    </w:p>
+    <w:p>
+      <w:pPr>
+        <w:rPr>
+          <w:rFonts w:cstheme="minorHAnsi"/>
+        </w:rPr>
+      </w:pPr>
+    </w:p>
+    <w:p>
+      <w:pPr>
+        <w:rPr>
+          <w:rFonts w:cstheme="minorHAnsi"/>
+        </w:rPr>
+      </w:pPr>
+    </w:p>
+    <w:p>
+      <w:pPr>
+        <w:rPr>
+          <w:rFonts w:cstheme="minorHAnsi"/>
+        </w:rPr>
+      </w:pPr>
+    </w:p>
+    <w:p>
+      <w:pPr>
+        <w:pStyle w:val="Heading1"/>
+        <w:numPr>
+          <w:ilvl w:val="0"/>
+          <w:numId w:val="7"/>
+        </w:numPr>
+        <w:rPr>
+          <w:b/>
+          <w:bCs/>
+          <w:sz w:val="24"/>
+          <w:szCs w:val="24"/>
+          <w:lang w:val="en-GB"/>
+        </w:rPr>
+      </w:pPr>
+      <w:r>
+        <w:rPr>
+          <w:b/>
+          <w:bCs/>
+          <w:sz w:val="24"/>
+          <w:szCs w:val="24"/>
+          <w:lang w:val="en-GB"/>
+        </w:rPr>
+        <w:lastRenderedPageBreak/>
+        <w:t>Fixes Implemented</w:t>
+      </w:r>
+    </w:p>
+    <w:p>
+      <w:pPr>
+        <w:rPr>
+          <w:lang w:eastAsia="en-US"/>
+        </w:rPr>
+      </w:pPr>
+    </w:p>
+    <w:p>
+      <w:pPr>
+        <w:pStyle w:val="Subtitle"/>
+        <w:numPr>
+          <w:ilvl w:val="1"/>
+          <w:numId w:val="7"/>
+        </w:numPr>
+        <w:rPr>
+          <w:color w:val="2F5496" w:themeColor="accent1" w:themeShade="BF"/>
+          <w:sz w:val="20"/>
+          <w:szCs w:val="20"/>
+        </w:rPr>
+      </w:pPr>
+      <w:r>
+        <w:rPr>
+          <w:color w:val="2F5496" w:themeColor="accent1" w:themeShade="BF"/>
+          <w:sz w:val="20"/>
+          <w:szCs w:val="20"/>
+        </w:rPr>
+        <w:t xml:space="preserve">Fix for </w:t>
+      </w:r>
+      <w:r>
+        <w:rPr>
+          <w:color w:val="2F5496" w:themeColor="accent1" w:themeShade="BF"/>
+          <w:sz w:val="20"/>
+          <w:szCs w:val="20"/>
+        </w:rPr>
+        <w:t>SQL Injection</w:t>
+      </w:r>
+    </w:p>
+    <w:p>
+      <w:pPr>
+        <w:rPr>
+          <w:rFonts w:asciiTheme="minorHAnsi" w:hAnsiTheme="minorHAnsi" w:cstheme="minorHAnsi"/>
+          <w:sz w:val="20"/>
+          <w:szCs w:val="20"/>
+        </w:rPr>
+      </w:pPr>
+      <w:r>
+        <w:rPr>
+          <w:rFonts w:asciiTheme="minorHAnsi" w:hAnsiTheme="minorHAnsi" w:cstheme="minorHAnsi"/>
+          <w:sz w:val="20"/>
+          <w:szCs w:val="20"/>
+        </w:rPr>
+        <w:t>In order to</w:t>
+      </w:r>
+      <w:r>
+        <w:rPr>
+          <w:rFonts w:asciiTheme="minorHAnsi" w:hAnsiTheme="minorHAnsi" w:cstheme="minorHAnsi"/>
+          <w:sz w:val="20"/>
+          <w:szCs w:val="20"/>
+        </w:rPr>
+        <w:t xml:space="preserve"> fix the vulnerable SQL statement string </w:t>
+      </w:r>
+      <w:r>
+        <w:rPr>
+          <w:rFonts w:asciiTheme="minorHAnsi" w:hAnsiTheme="minorHAnsi" w:cstheme="minorHAnsi"/>
+          <w:sz w:val="20"/>
+          <w:szCs w:val="20"/>
+        </w:rPr>
+        <w:t>formatting</w:t>
+      </w:r>
+      <w:r>
+        <w:rPr>
+          <w:rFonts w:asciiTheme="minorHAnsi" w:hAnsiTheme="minorHAnsi" w:cstheme="minorHAnsi"/>
+          <w:sz w:val="20"/>
+          <w:szCs w:val="20"/>
+        </w:rPr>
+        <w:t xml:space="preserve"> which allows SQL injection</w:t>
+      </w:r>
+      <w:r>
+        <w:rPr>
+          <w:rFonts w:asciiTheme="minorHAnsi" w:hAnsiTheme="minorHAnsi" w:cstheme="minorHAnsi"/>
+          <w:sz w:val="20"/>
+          <w:szCs w:val="20"/>
+        </w:rPr>
+        <w:t xml:space="preserve"> attacks</w:t>
+      </w:r>
+      <w:r>
+        <w:rPr>
+          <w:rFonts w:asciiTheme="minorHAnsi" w:hAnsiTheme="minorHAnsi" w:cstheme="minorHAnsi"/>
+          <w:sz w:val="20"/>
+          <w:szCs w:val="20"/>
+        </w:rPr>
+        <w:t xml:space="preserve">, </w:t>
+      </w:r>
+      <w:r>
+        <w:rPr>
+          <w:rFonts w:asciiTheme="minorHAnsi" w:hAnsiTheme="minorHAnsi" w:cstheme="minorHAnsi"/>
+          <w:sz w:val="20"/>
+          <w:szCs w:val="20"/>
+        </w:rPr>
+        <w:t>we</w:t>
+      </w:r>
+      <w:r>
+        <w:rPr>
+          <w:rFonts w:asciiTheme="minorHAnsi" w:hAnsiTheme="minorHAnsi" w:cstheme="minorHAnsi"/>
+          <w:sz w:val="20"/>
+          <w:szCs w:val="20"/>
+        </w:rPr>
+        <w:t xml:space="preserve"> </w:t>
+      </w:r>
+      <w:r>
+        <w:rPr>
+          <w:rFonts w:asciiTheme="minorHAnsi" w:hAnsiTheme="minorHAnsi" w:cstheme="minorHAnsi"/>
+          <w:sz w:val="20"/>
+          <w:szCs w:val="20"/>
+        </w:rPr>
+        <w:t>used</w:t>
+      </w:r>
+      <w:r>
+        <w:rPr>
+          <w:rFonts w:asciiTheme="minorHAnsi" w:hAnsiTheme="minorHAnsi" w:cstheme="minorHAnsi"/>
+          <w:sz w:val="20"/>
+          <w:szCs w:val="20"/>
+        </w:rPr>
+        <w:t xml:space="preserve"> Java PreparedStatements. </w:t>
+      </w:r>
+    </w:p>
+    <w:p>
+      <w:pPr>
+        <w:rPr>
+          <w:rFonts w:asciiTheme="minorHAnsi" w:hAnsiTheme="minorHAnsi" w:cstheme="minorHAnsi"/>
+          <w:sz w:val="20"/>
+          <w:szCs w:val="20"/>
+        </w:rPr>
+      </w:pPr>
+      <w:r>
+        <w:rPr>
+          <w:rFonts w:asciiTheme="minorHAnsi" w:hAnsiTheme="minorHAnsi" w:cstheme="minorHAnsi"/>
+          <w:sz w:val="20"/>
+          <w:szCs w:val="20"/>
+        </w:rPr>
+        <w:t>The prepared statement query strings</w:t>
+      </w:r>
+      <w:r>
+        <w:rPr>
+          <w:rFonts w:asciiTheme="minorHAnsi" w:hAnsiTheme="minorHAnsi" w:cstheme="minorHAnsi"/>
+          <w:sz w:val="20"/>
+          <w:szCs w:val="20"/>
+        </w:rPr>
+        <w:t xml:space="preserve"> use a question mark to note where variables should be formatted in</w:t>
+      </w:r>
+      <w:r>
+        <w:rPr>
+          <w:rFonts w:asciiTheme="minorHAnsi" w:hAnsiTheme="minorHAnsi" w:cstheme="minorHAnsi"/>
+          <w:sz w:val="20"/>
+          <w:szCs w:val="20"/>
+        </w:rPr>
+        <w:t xml:space="preserve"> </w:t>
+      </w:r>
+      <w:r>
+        <w:rPr>
+          <w:rFonts w:asciiTheme="minorHAnsi" w:hAnsiTheme="minorHAnsi" w:cstheme="minorHAnsi"/>
+          <w:sz w:val="20"/>
+          <w:szCs w:val="20"/>
+        </w:rPr>
+        <w:t>(e.g.: “select * from user where username=? and password=?”)</w:t>
+      </w:r>
+      <w:r>
+        <w:rPr>
+          <w:rFonts w:asciiTheme="minorHAnsi" w:hAnsiTheme="minorHAnsi" w:cstheme="minorHAnsi"/>
+          <w:sz w:val="20"/>
+          <w:szCs w:val="20"/>
+        </w:rPr>
+        <w:t xml:space="preserve">. </w:t>
+      </w:r>
+      <w:r>
+        <w:rPr>
+          <w:rFonts w:asciiTheme="minorHAnsi" w:hAnsiTheme="minorHAnsi" w:cstheme="minorHAnsi"/>
+          <w:b/>
+          <w:bCs/>
+          <w:sz w:val="20"/>
+          <w:szCs w:val="20"/>
+        </w:rPr>
+        <w:t>Because of this</w:t>
+      </w:r>
+      <w:r>
+        <w:rPr>
+          <w:rFonts w:asciiTheme="minorHAnsi" w:hAnsiTheme="minorHAnsi" w:cstheme="minorHAnsi"/>
+          <w:b/>
+          <w:bCs/>
+          <w:sz w:val="20"/>
+          <w:szCs w:val="20"/>
+        </w:rPr>
+        <w:t xml:space="preserve"> question mark placeholder feature</w:t>
+      </w:r>
+      <w:r>
+        <w:rPr>
+          <w:rFonts w:asciiTheme="minorHAnsi" w:hAnsiTheme="minorHAnsi" w:cstheme="minorHAnsi"/>
+          <w:b/>
+          <w:bCs/>
+          <w:sz w:val="20"/>
+          <w:szCs w:val="20"/>
+        </w:rPr>
+        <w:t xml:space="preserve">, attackers won’t be able to </w:t>
+      </w:r>
+      <w:r>
+        <w:rPr>
+          <w:rFonts w:asciiTheme="minorHAnsi" w:hAnsiTheme="minorHAnsi" w:cstheme="minorHAnsi"/>
+          <w:b/>
+          <w:bCs/>
+          <w:sz w:val="20"/>
+          <w:szCs w:val="20"/>
+        </w:rPr>
+        <w:t>force</w:t>
+      </w:r>
+      <w:r>
+        <w:rPr>
+          <w:rFonts w:asciiTheme="minorHAnsi" w:hAnsiTheme="minorHAnsi" w:cstheme="minorHAnsi"/>
+          <w:b/>
+          <w:bCs/>
+          <w:sz w:val="20"/>
+          <w:szCs w:val="20"/>
+        </w:rPr>
+        <w:t xml:space="preserve"> close </w:t>
+      </w:r>
+      <w:r>
+        <w:rPr>
+          <w:rFonts w:asciiTheme="minorHAnsi" w:hAnsiTheme="minorHAnsi" w:cstheme="minorHAnsi"/>
+          <w:b/>
+          <w:bCs/>
+          <w:sz w:val="20"/>
+          <w:szCs w:val="20"/>
+        </w:rPr>
+        <w:t>the</w:t>
+      </w:r>
+      <w:r>
+        <w:rPr>
+          <w:rFonts w:asciiTheme="minorHAnsi" w:hAnsiTheme="minorHAnsi" w:cstheme="minorHAnsi"/>
+          <w:b/>
+          <w:bCs/>
+          <w:sz w:val="20"/>
+          <w:szCs w:val="20"/>
+        </w:rPr>
+        <w:t xml:space="preserve"> starting</w:t>
+      </w:r>
+      <w:r>
+        <w:rPr>
+          <w:rFonts w:asciiTheme="minorHAnsi" w:hAnsiTheme="minorHAnsi" w:cstheme="minorHAnsi"/>
+          <w:b/>
+          <w:bCs/>
+          <w:sz w:val="20"/>
+          <w:szCs w:val="20"/>
+        </w:rPr>
+        <w:t xml:space="preserve"> apostrophe</w:t>
+      </w:r>
+      <w:r>
+        <w:rPr>
+          <w:rFonts w:asciiTheme="minorHAnsi" w:hAnsiTheme="minorHAnsi" w:cstheme="minorHAnsi"/>
+          <w:b/>
+          <w:bCs/>
+          <w:sz w:val="20"/>
+          <w:szCs w:val="20"/>
+        </w:rPr>
+        <w:t xml:space="preserve"> (‘) </w:t>
+      </w:r>
+      <w:r>
+        <w:rPr>
+          <w:rFonts w:asciiTheme="minorHAnsi" w:hAnsiTheme="minorHAnsi" w:cstheme="minorHAnsi"/>
+          <w:b/>
+          <w:bCs/>
+          <w:sz w:val="20"/>
+          <w:szCs w:val="20"/>
+        </w:rPr>
+        <w:t xml:space="preserve">in </w:t>
+      </w:r>
+      <w:r>
+        <w:rPr>
+          <w:rFonts w:asciiTheme="minorHAnsi" w:hAnsiTheme="minorHAnsi" w:cstheme="minorHAnsi"/>
+          <w:b/>
+          <w:bCs/>
+          <w:sz w:val="20"/>
+          <w:szCs w:val="20"/>
+        </w:rPr>
+        <w:t>a classic</w:t>
+      </w:r>
+      <w:r>
+        <w:rPr>
+          <w:rFonts w:asciiTheme="minorHAnsi" w:hAnsiTheme="minorHAnsi" w:cstheme="minorHAnsi"/>
+          <w:b/>
+          <w:bCs/>
+          <w:sz w:val="20"/>
+          <w:szCs w:val="20"/>
+        </w:rPr>
+        <w:t xml:space="preserve"> SQL Java </w:t>
+      </w:r>
+      <w:r>
+        <w:rPr>
+          <w:rFonts w:asciiTheme="minorHAnsi" w:hAnsiTheme="minorHAnsi" w:cstheme="minorHAnsi"/>
+          <w:b/>
+          <w:bCs/>
+          <w:sz w:val="20"/>
+          <w:szCs w:val="20"/>
+        </w:rPr>
+        <w:t xml:space="preserve">formatted </w:t>
+      </w:r>
+      <w:r>
+        <w:rPr>
+          <w:rFonts w:asciiTheme="minorHAnsi" w:hAnsiTheme="minorHAnsi" w:cstheme="minorHAnsi"/>
+          <w:b/>
+          <w:bCs/>
+          <w:sz w:val="20"/>
+          <w:szCs w:val="20"/>
+        </w:rPr>
+        <w:t>query string (</w:t>
+      </w:r>
+      <w:r>
+        <w:rPr>
+          <w:rFonts w:asciiTheme="minorHAnsi" w:hAnsiTheme="minorHAnsi" w:cstheme="minorHAnsi"/>
+          <w:b/>
+          <w:bCs/>
+          <w:sz w:val="20"/>
+          <w:szCs w:val="20"/>
+        </w:rPr>
+        <w:t>e.g.</w:t>
+      </w:r>
+      <w:r>
+        <w:rPr>
+          <w:rFonts w:asciiTheme="minorHAnsi" w:hAnsiTheme="minorHAnsi" w:cstheme="minorHAnsi"/>
+          <w:b/>
+          <w:bCs/>
+          <w:sz w:val="20"/>
+          <w:szCs w:val="20"/>
+        </w:rPr>
+        <w:t xml:space="preserve"> ”select</w:t>
+      </w:r>
+      <w:r>
+        <w:rPr>
+          <w:rFonts w:asciiTheme="minorHAnsi" w:hAnsiTheme="minorHAnsi" w:cstheme="minorHAnsi"/>
+          <w:b/>
+          <w:bCs/>
+          <w:sz w:val="20"/>
+          <w:szCs w:val="20"/>
+        </w:rPr>
+        <w:t xml:space="preserve"> * from user where username=</w:t>
+      </w:r>
+      <w:r>
+        <w:rPr>
+          <w:rFonts w:asciiTheme="minorHAnsi" w:hAnsiTheme="minorHAnsi" w:cstheme="minorHAnsi"/>
+          <w:b/>
+          <w:bCs/>
+          <w:sz w:val="20"/>
+          <w:szCs w:val="20"/>
+        </w:rPr>
+        <w:t>’%s’</w:t>
+      </w:r>
+      <w:r>
+        <w:rPr>
+          <w:rFonts w:asciiTheme="minorHAnsi" w:hAnsiTheme="minorHAnsi" w:cstheme="minorHAnsi"/>
+          <w:b/>
+          <w:bCs/>
+          <w:sz w:val="20"/>
+          <w:szCs w:val="20"/>
+        </w:rPr>
+        <w:t xml:space="preserve"> and password=</w:t>
+      </w:r>
+      <w:r>
+        <w:rPr>
+          <w:rFonts w:asciiTheme="minorHAnsi" w:hAnsiTheme="minorHAnsi" w:cstheme="minorHAnsi"/>
+          <w:b/>
+          <w:bCs/>
+          <w:sz w:val="20"/>
+          <w:szCs w:val="20"/>
+        </w:rPr>
+        <w:t>’%s’</w:t>
+      </w:r>
+      <w:r>
+        <w:rPr>
+          <w:rFonts w:asciiTheme="minorHAnsi" w:hAnsiTheme="minorHAnsi" w:cstheme="minorHAnsi"/>
+          <w:b/>
+          <w:bCs/>
+          <w:sz w:val="20"/>
+          <w:szCs w:val="20"/>
+        </w:rPr>
+        <w:t>”</w:t>
+      </w:r>
+      <w:r>
+        <w:rPr>
+          <w:rFonts w:asciiTheme="minorHAnsi" w:hAnsiTheme="minorHAnsi" w:cstheme="minorHAnsi"/>
+          <w:b/>
+          <w:bCs/>
+          <w:sz w:val="20"/>
+          <w:szCs w:val="20"/>
+        </w:rPr>
+        <w:t xml:space="preserve">) </w:t>
+      </w:r>
+      <w:r>
+        <w:rPr>
+          <w:rFonts w:asciiTheme="minorHAnsi" w:hAnsiTheme="minorHAnsi" w:cstheme="minorHAnsi"/>
+          <w:b/>
+          <w:bCs/>
+          <w:sz w:val="20"/>
+          <w:szCs w:val="20"/>
+        </w:rPr>
+        <w:t xml:space="preserve">via a malicious user input </w:t>
+      </w:r>
+      <w:r>
+        <w:rPr>
+          <w:rFonts w:asciiTheme="minorHAnsi" w:hAnsiTheme="minorHAnsi" w:cstheme="minorHAnsi"/>
+          <w:b/>
+          <w:bCs/>
+          <w:sz w:val="20"/>
+          <w:szCs w:val="20"/>
+        </w:rPr>
+        <w:t xml:space="preserve">and add </w:t>
+      </w:r>
+      <w:r>
+        <w:rPr>
+          <w:rFonts w:asciiTheme="minorHAnsi" w:hAnsiTheme="minorHAnsi" w:cstheme="minorHAnsi"/>
+          <w:b/>
+          <w:bCs/>
+          <w:sz w:val="20"/>
+          <w:szCs w:val="20"/>
+        </w:rPr>
+        <w:t>more query</w:t>
+      </w:r>
+      <w:r>
+        <w:rPr>
+          <w:rFonts w:asciiTheme="minorHAnsi" w:hAnsiTheme="minorHAnsi" w:cstheme="minorHAnsi"/>
+          <w:b/>
+          <w:bCs/>
+          <w:sz w:val="20"/>
+          <w:szCs w:val="20"/>
+        </w:rPr>
+        <w:t xml:space="preserve"> clauses to force the queries to be evaluated to true</w:t>
+      </w:r>
+      <w:r>
+        <w:rPr>
+          <w:rFonts w:asciiTheme="minorHAnsi" w:hAnsiTheme="minorHAnsi" w:cstheme="minorHAnsi"/>
+          <w:b/>
+          <w:bCs/>
+          <w:sz w:val="20"/>
+          <w:szCs w:val="20"/>
+        </w:rPr>
+        <w:t xml:space="preserve"> or return authorized data</w:t>
+      </w:r>
+      <w:r>
+        <w:rPr>
+          <w:rFonts w:asciiTheme="minorHAnsi" w:hAnsiTheme="minorHAnsi" w:cstheme="minorHAnsi"/>
+          <w:sz w:val="20"/>
+          <w:szCs w:val="20"/>
+        </w:rPr>
+        <w:t xml:space="preserve">. The prepared queries </w:t>
+      </w:r>
+      <w:r>
+        <w:rPr>
+          <w:rFonts w:asciiTheme="minorHAnsi" w:hAnsiTheme="minorHAnsi" w:cstheme="minorHAnsi"/>
+          <w:sz w:val="20"/>
+          <w:szCs w:val="20"/>
+        </w:rPr>
+        <w:t xml:space="preserve">post-fix will </w:t>
+      </w:r>
+      <w:r>
+        <w:rPr>
+          <w:rFonts w:asciiTheme="minorHAnsi" w:hAnsiTheme="minorHAnsi" w:cstheme="minorHAnsi"/>
+          <w:sz w:val="20"/>
+          <w:szCs w:val="20"/>
+        </w:rPr>
+        <w:t>look like this: “</w:t>
+      </w:r>
+      <w:r>
+        <w:rPr>
+          <w:rFonts w:asciiTheme="minorHAnsi" w:hAnsiTheme="minorHAnsi" w:cstheme="minorHAnsi"/>
+          <w:sz w:val="20"/>
+          <w:szCs w:val="20"/>
+        </w:rPr>
+        <w:t>select * from user where username=' or '1'='1 and password=' or '1'='1</w:t>
+      </w:r>
+      <w:r>
+        <w:rPr>
+          <w:rFonts w:asciiTheme="minorHAnsi" w:hAnsiTheme="minorHAnsi" w:cstheme="minorHAnsi"/>
+          <w:sz w:val="20"/>
+          <w:szCs w:val="20"/>
+        </w:rPr>
+        <w:t xml:space="preserve">”, which will </w:t>
+      </w:r>
+      <w:r>
+        <w:rPr>
+          <w:rFonts w:asciiTheme="minorHAnsi" w:hAnsiTheme="minorHAnsi" w:cstheme="minorHAnsi"/>
+          <w:sz w:val="20"/>
+          <w:szCs w:val="20"/>
+        </w:rPr>
+        <w:t xml:space="preserve">fail and </w:t>
+      </w:r>
+      <w:r>
+        <w:rPr>
+          <w:rFonts w:asciiTheme="minorHAnsi" w:hAnsiTheme="minorHAnsi" w:cstheme="minorHAnsi"/>
+          <w:sz w:val="20"/>
+          <w:szCs w:val="20"/>
+        </w:rPr>
+        <w:t>clearly not evaluate to true</w:t>
+      </w:r>
+      <w:r>
+        <w:rPr>
+          <w:rFonts w:asciiTheme="minorHAnsi" w:hAnsiTheme="minorHAnsi" w:cstheme="minorHAnsi"/>
+          <w:sz w:val="20"/>
+          <w:szCs w:val="20"/>
+        </w:rPr>
+        <w:t>, preventing the injection attack</w:t>
+      </w:r>
+      <w:r>
+        <w:rPr>
+          <w:rFonts w:asciiTheme="minorHAnsi" w:hAnsiTheme="minorHAnsi" w:cstheme="minorHAnsi"/>
+          <w:sz w:val="20"/>
+          <w:szCs w:val="20"/>
+        </w:rPr>
+        <w:t>.</w:t>
+      </w:r>
+    </w:p>
+    <w:p>
+      <w:pPr>
+        <w:rPr>
+          <w:rFonts w:asciiTheme="minorHAnsi" w:hAnsiTheme="minorHAnsi" w:cstheme="minorHAnsi"/>
+          <w:sz w:val="20"/>
+          <w:szCs w:val="20"/>
+        </w:rPr>
+      </w:pPr>
+      <w:r>
+        <w:rPr>
+          <w:rFonts w:asciiTheme="minorHAnsi" w:hAnsiTheme="minorHAnsi" w:cstheme="minorHAnsi"/>
+          <w:sz w:val="20"/>
+          <w:szCs w:val="20"/>
+        </w:rPr>
+        <w:t xml:space="preserve">We applied the PreparedStatement fix </w:t>
+      </w:r>
+      <w:r>
+        <w:rPr>
+          <w:rFonts w:asciiTheme="minorHAnsi" w:hAnsiTheme="minorHAnsi" w:cstheme="minorHAnsi"/>
+          <w:sz w:val="20"/>
+          <w:szCs w:val="20"/>
+        </w:rPr>
+        <w:t xml:space="preserve">(replacing the string interpolation construct ‘%s’ with a question mark) </w:t>
+      </w:r>
+      <w:r>
+        <w:rPr>
+          <w:rFonts w:asciiTheme="minorHAnsi" w:hAnsiTheme="minorHAnsi" w:cstheme="minorHAnsi"/>
+          <w:sz w:val="20"/>
+          <w:szCs w:val="20"/>
+        </w:rPr>
+        <w:t xml:space="preserve">to both </w:t>
+      </w:r>
+      <w:r>
+        <w:rPr>
+          <w:rFonts w:asciiTheme="minorHAnsi" w:hAnsiTheme="minorHAnsi" w:cstheme="minorHAnsi"/>
+          <w:sz w:val="20"/>
+          <w:szCs w:val="20"/>
+        </w:rPr>
+        <w:t>AUTH_QUERY</w:t>
+      </w:r>
+      <w:r>
+        <w:rPr>
+          <w:rFonts w:asciiTheme="minorHAnsi" w:hAnsiTheme="minorHAnsi" w:cstheme="minorHAnsi"/>
+          <w:sz w:val="20"/>
+          <w:szCs w:val="20"/>
+        </w:rPr>
+        <w:t xml:space="preserve"> and SEARCH_QUERY as both </w:t>
+      </w:r>
+      <w:r>
+        <w:rPr>
+          <w:rFonts w:asciiTheme="minorHAnsi" w:hAnsiTheme="minorHAnsi" w:cstheme="minorHAnsi"/>
+          <w:sz w:val="20"/>
+          <w:szCs w:val="20"/>
+        </w:rPr>
+        <w:t>queries use parameters</w:t>
+      </w:r>
+      <w:r>
+        <w:rPr>
+          <w:rFonts w:asciiTheme="minorHAnsi" w:hAnsiTheme="minorHAnsi" w:cstheme="minorHAnsi"/>
+          <w:sz w:val="20"/>
+          <w:szCs w:val="20"/>
+        </w:rPr>
+        <w:t xml:space="preserve"> received </w:t>
+      </w:r>
+      <w:r>
+        <w:rPr>
+          <w:rFonts w:asciiTheme="minorHAnsi" w:hAnsiTheme="minorHAnsi" w:cstheme="minorHAnsi"/>
+          <w:sz w:val="20"/>
+          <w:szCs w:val="20"/>
+        </w:rPr>
+        <w:t>unsanitized</w:t>
+      </w:r>
+      <w:r>
+        <w:rPr>
+          <w:rFonts w:asciiTheme="minorHAnsi" w:hAnsiTheme="minorHAnsi" w:cstheme="minorHAnsi"/>
+          <w:sz w:val="20"/>
+          <w:szCs w:val="20"/>
+        </w:rPr>
+        <w:t xml:space="preserve"> from the client</w:t>
+      </w:r>
+      <w:r>
+        <w:rPr>
+          <w:rFonts w:asciiTheme="minorHAnsi" w:hAnsiTheme="minorHAnsi" w:cstheme="minorHAnsi"/>
+          <w:sz w:val="20"/>
+          <w:szCs w:val="20"/>
+        </w:rPr>
+        <w:t xml:space="preserve">. </w:t>
+      </w:r>
+    </w:p>
+    <w:p>
+      <w:pPr>
+        <w:rPr>
+          <w:rFonts w:asciiTheme="minorHAnsi" w:hAnsiTheme="minorHAnsi" w:cstheme="minorHAnsi"/>
+          <w:sz w:val="20"/>
+          <w:szCs w:val="20"/>
+        </w:rPr>
+      </w:pPr>
+      <w:r>
+        <w:rPr>
+          <w:rFonts w:asciiTheme="minorHAnsi" w:hAnsiTheme="minorHAnsi" w:cstheme="minorHAnsi"/>
+          <w:sz w:val="20"/>
+          <w:szCs w:val="20"/>
+        </w:rPr>
+        <w:t>In the searchResults() and authenticated() methods, t</w:t>
+      </w:r>
+      <w:r>
+        <w:rPr>
+          <w:rFonts w:asciiTheme="minorHAnsi" w:hAnsiTheme="minorHAnsi" w:cstheme="minorHAnsi"/>
+          <w:sz w:val="20"/>
+          <w:szCs w:val="20"/>
+        </w:rPr>
+        <w:t xml:space="preserve">o pre-compile and prepare the statements, </w:t>
+      </w:r>
+      <w:r>
+        <w:rPr>
+          <w:rFonts w:asciiTheme="minorHAnsi" w:hAnsiTheme="minorHAnsi" w:cstheme="minorHAnsi"/>
+          <w:sz w:val="20"/>
+          <w:szCs w:val="20"/>
+        </w:rPr>
+        <w:t>a PreparedStatement object is created and initialized using the .prepareStatement() method of an SQL connection. The placeholders are then switched to actual values using the .setString() method that a PreparedStatement object has access to</w:t>
+      </w:r>
+      <w:r>
+        <w:rPr>
+          <w:rFonts w:asciiTheme="minorHAnsi" w:hAnsiTheme="minorHAnsi" w:cstheme="minorHAnsi"/>
+          <w:sz w:val="20"/>
+          <w:szCs w:val="20"/>
+        </w:rPr>
+        <w:t xml:space="preserve"> using the parameter index and the variable value to </w:t>
+      </w:r>
+      <w:r>
+        <w:rPr>
+          <w:rFonts w:asciiTheme="minorHAnsi" w:hAnsiTheme="minorHAnsi" w:cstheme="minorHAnsi"/>
+          <w:sz w:val="20"/>
+          <w:szCs w:val="20"/>
+        </w:rPr>
+        <w:t>inject</w:t>
+      </w:r>
+      <w:r>
+        <w:rPr>
+          <w:rFonts w:asciiTheme="minorHAnsi" w:hAnsiTheme="minorHAnsi" w:cstheme="minorHAnsi"/>
+          <w:sz w:val="20"/>
+          <w:szCs w:val="20"/>
+        </w:rPr>
+        <w:t xml:space="preserve"> in</w:t>
+      </w:r>
+      <w:r>
+        <w:rPr>
+          <w:rFonts w:asciiTheme="minorHAnsi" w:hAnsiTheme="minorHAnsi" w:cstheme="minorHAnsi"/>
+          <w:sz w:val="20"/>
+          <w:szCs w:val="20"/>
+        </w:rPr>
+        <w:t xml:space="preserve"> the pre-compiled statement</w:t>
+      </w:r>
+      <w:r>
+        <w:rPr>
+          <w:rFonts w:asciiTheme="minorHAnsi" w:hAnsiTheme="minorHAnsi" w:cstheme="minorHAnsi"/>
+          <w:sz w:val="20"/>
+          <w:szCs w:val="20"/>
+        </w:rPr>
+        <w:t>.</w:t>
+      </w:r>
+    </w:p>
+    <w:p>
+      <w:pPr>
+        <w:rPr>
+          <w:rFonts w:asciiTheme="minorHAnsi" w:hAnsiTheme="minorHAnsi" w:cstheme="minorHAnsi"/>
+          <w:sz w:val="20"/>
+          <w:szCs w:val="20"/>
+        </w:rPr>
+      </w:pPr>
+    </w:p>
+    <w:p>
+      <w:pPr>
+        <w:pStyle w:val="Subtitle"/>
+        <w:numPr>
+          <w:ilvl w:val="1"/>
+          <w:numId w:val="7"/>
+        </w:numPr>
+        <w:rPr>
+          <w:color w:val="2F5496" w:themeColor="accent1" w:themeShade="BF"/>
+          <w:sz w:val="20"/>
+          <w:szCs w:val="20"/>
+        </w:rPr>
+      </w:pPr>
+      <w:r>
+        <w:rPr>
+          <w:color w:val="2F5496" w:themeColor="accent1" w:themeShade="BF"/>
+          <w:sz w:val="20"/>
+          <w:szCs w:val="20"/>
+        </w:rPr>
+        <w:t>Fix for HTTP used over HTTPS</w:t>
+      </w:r>
+    </w:p>
+    <w:p>
+      <w:pPr>
+        <w:rPr>
+          <w:rFonts w:asciiTheme="minorHAnsi" w:hAnsiTheme="minorHAnsi" w:cstheme="minorHAnsi"/>
+          <w:sz w:val="20"/>
+          <w:szCs w:val="20"/>
         </w:rPr>
       </w:pPr>
     </w:p>
@@ -3728,7 +4600,7 @@
   <w:style w:type="paragraph" w:default="1" w:styleId="Normal">
     <w:name w:val="Normal"/>
     <w:qFormat/>
-    <w:rsid w:val="0043505F"/>
+    <w:rsid w:val="00EA3AAC"/>
     <w:pPr>
       <w:spacing w:after="0" w:line="240" w:lineRule="auto"/>
     </w:pPr>

</xml_diff>

<commit_message>
Implement HTTPS support. Remove support for HTTP.
</commit_message>
<xml_diff>
--- a/reporting/COMP3911 Coursework 2.docx
+++ b/reporting/COMP3911 Coursework 2.docx
@@ -2505,15 +2505,7 @@
           <w:sz w:val="20"/>
           <w:szCs w:val="20"/>
         </w:rPr>
-        <w:t xml:space="preserve"> </w:t>
-      </w:r>
-      <w:r>
-        <w:rPr>
-          <w:rFonts w:asciiTheme="minorHAnsi" w:hAnsiTheme="minorHAnsi" w:cstheme="minorHAnsi"/>
-          <w:sz w:val="20"/>
-          <w:szCs w:val="20"/>
-        </w:rPr>
-        <w:t>(e.g.: “select * from user where username=? and password=?”)</w:t>
+        <w:t xml:space="preserve"> (e.g.: “select * from user where username=? and password=?”)</w:t>
       </w:r>
       <w:r>
         <w:rPr>
@@ -2815,23 +2807,7 @@
           <w:sz w:val="20"/>
           <w:szCs w:val="20"/>
         </w:rPr>
-        <w:t>look like this: “</w:t>
-      </w:r>
-      <w:r>
-        <w:rPr>
-          <w:rFonts w:asciiTheme="minorHAnsi" w:hAnsiTheme="minorHAnsi" w:cstheme="minorHAnsi"/>
-          <w:sz w:val="20"/>
-          <w:szCs w:val="20"/>
-        </w:rPr>
-        <w:t>select * from user where username=' or '1'='1 and password=' or '1'='1</w:t>
-      </w:r>
-      <w:r>
-        <w:rPr>
-          <w:rFonts w:asciiTheme="minorHAnsi" w:hAnsiTheme="minorHAnsi" w:cstheme="minorHAnsi"/>
-          <w:sz w:val="20"/>
-          <w:szCs w:val="20"/>
-        </w:rPr>
-        <w:t xml:space="preserve">”, which will </w:t>
+        <w:t xml:space="preserve">look like this: “select * from user where username=' or '1'='1 and password=' or '1'='1”, which will </w:t>
       </w:r>
       <w:r>
         <w:rPr>
@@ -2896,23 +2872,7 @@
           <w:sz w:val="20"/>
           <w:szCs w:val="20"/>
         </w:rPr>
-        <w:t xml:space="preserve">to both </w:t>
-      </w:r>
-      <w:r>
-        <w:rPr>
-          <w:rFonts w:asciiTheme="minorHAnsi" w:hAnsiTheme="minorHAnsi" w:cstheme="minorHAnsi"/>
-          <w:sz w:val="20"/>
-          <w:szCs w:val="20"/>
-        </w:rPr>
-        <w:t>AUTH_QUERY</w:t>
-      </w:r>
-      <w:r>
-        <w:rPr>
-          <w:rFonts w:asciiTheme="minorHAnsi" w:hAnsiTheme="minorHAnsi" w:cstheme="minorHAnsi"/>
-          <w:sz w:val="20"/>
-          <w:szCs w:val="20"/>
-        </w:rPr>
-        <w:t xml:space="preserve"> and SEARCH_QUERY as both </w:t>
+        <w:t xml:space="preserve">to both AUTH_QUERY and SEARCH_QUERY as both </w:t>
       </w:r>
       <w:r>
         <w:rPr>
@@ -3067,6 +3027,14 @@
           <w:szCs w:val="20"/>
         </w:rPr>
       </w:pPr>
+      <w:r>
+        <w:rPr>
+          <w:rFonts w:asciiTheme="minorHAnsi" w:hAnsiTheme="minorHAnsi" w:cstheme="minorHAnsi"/>
+          <w:sz w:val="20"/>
+          <w:szCs w:val="20"/>
+        </w:rPr>
+        <w:t>In order to fix the vulnerable network protocol of the web application, we had to implement support for HTTPS and remove support for HTTP. This involved creating a self-signed certificate without a CA (which means that on the wider internet, the web app will be considered insecure).</w:t>
+      </w:r>
     </w:p>
     <w:sectPr>
       <w:pgSz w:w="12240" w:h="15840"/>

</xml_diff>

<commit_message>
Add docs - 2.2 Fix for HTTP used over HTTPS
</commit_message>
<xml_diff>
--- a/reporting/COMP3911 Coursework 2.docx
+++ b/reporting/COMP3911 Coursework 2.docx
@@ -3033,8 +3033,460 @@
           <w:sz w:val="20"/>
           <w:szCs w:val="20"/>
         </w:rPr>
-        <w:t>In order to fix the vulnerable network protocol of the web application, we had to implement support for HTTPS and remove support for HTTP. This involved creating a self-signed certificate without a CA (which means that on the wider internet, the web app will be considered insecure).</w:t>
-      </w:r>
+        <w:t xml:space="preserve">In order to fix the vulnerable network protocol of the web application, we had to implement </w:t>
+      </w:r>
+      <w:r>
+        <w:rPr>
+          <w:rFonts w:asciiTheme="minorHAnsi" w:hAnsiTheme="minorHAnsi" w:cstheme="minorHAnsi"/>
+          <w:sz w:val="20"/>
+          <w:szCs w:val="20"/>
+        </w:rPr>
+        <w:t xml:space="preserve">HTTPS </w:t>
+      </w:r>
+      <w:r>
+        <w:rPr>
+          <w:rFonts w:asciiTheme="minorHAnsi" w:hAnsiTheme="minorHAnsi" w:cstheme="minorHAnsi"/>
+          <w:sz w:val="20"/>
+          <w:szCs w:val="20"/>
+        </w:rPr>
+        <w:t xml:space="preserve">support for </w:t>
+      </w:r>
+      <w:r>
+        <w:rPr>
+          <w:rFonts w:asciiTheme="minorHAnsi" w:hAnsiTheme="minorHAnsi" w:cstheme="minorHAnsi"/>
+          <w:sz w:val="20"/>
+          <w:szCs w:val="20"/>
+        </w:rPr>
+        <w:t xml:space="preserve">the web app </w:t>
+      </w:r>
+      <w:r>
+        <w:rPr>
+          <w:rFonts w:asciiTheme="minorHAnsi" w:hAnsiTheme="minorHAnsi" w:cstheme="minorHAnsi"/>
+          <w:sz w:val="20"/>
+          <w:szCs w:val="20"/>
+        </w:rPr>
+        <w:t xml:space="preserve">server </w:t>
+      </w:r>
+      <w:r>
+        <w:rPr>
+          <w:rFonts w:asciiTheme="minorHAnsi" w:hAnsiTheme="minorHAnsi" w:cstheme="minorHAnsi"/>
+          <w:sz w:val="20"/>
+          <w:szCs w:val="20"/>
+        </w:rPr>
+        <w:t>and remove support for HTTP</w:t>
+      </w:r>
+      <w:r>
+        <w:rPr>
+          <w:rFonts w:asciiTheme="minorHAnsi" w:hAnsiTheme="minorHAnsi" w:cstheme="minorHAnsi"/>
+          <w:sz w:val="20"/>
+          <w:szCs w:val="20"/>
+        </w:rPr>
+        <w:t xml:space="preserve"> </w:t>
+      </w:r>
+      <w:r>
+        <w:rPr>
+          <w:rFonts w:asciiTheme="minorHAnsi" w:hAnsiTheme="minorHAnsi" w:cstheme="minorHAnsi"/>
+          <w:sz w:val="20"/>
+          <w:szCs w:val="20"/>
+        </w:rPr>
+        <w:t>to</w:t>
+      </w:r>
+      <w:r>
+        <w:rPr>
+          <w:rFonts w:asciiTheme="minorHAnsi" w:hAnsiTheme="minorHAnsi" w:cstheme="minorHAnsi"/>
+          <w:sz w:val="20"/>
+          <w:szCs w:val="20"/>
+        </w:rPr>
+        <w:t xml:space="preserve"> force secure-only connections</w:t>
+      </w:r>
+      <w:r>
+        <w:rPr>
+          <w:rFonts w:asciiTheme="minorHAnsi" w:hAnsiTheme="minorHAnsi" w:cstheme="minorHAnsi"/>
+          <w:sz w:val="20"/>
+          <w:szCs w:val="20"/>
+        </w:rPr>
+        <w:t xml:space="preserve">. </w:t>
+      </w:r>
+    </w:p>
+    <w:p>
+      <w:pPr>
+        <w:rPr>
+          <w:rFonts w:asciiTheme="minorHAnsi" w:hAnsiTheme="minorHAnsi" w:cstheme="minorHAnsi"/>
+          <w:sz w:val="20"/>
+          <w:szCs w:val="20"/>
+        </w:rPr>
+      </w:pPr>
+      <w:r>
+        <w:rPr>
+          <w:rFonts w:asciiTheme="minorHAnsi" w:hAnsiTheme="minorHAnsi" w:cstheme="minorHAnsi"/>
+          <w:sz w:val="20"/>
+          <w:szCs w:val="20"/>
+        </w:rPr>
+        <w:t xml:space="preserve">This involved creating a self-signed certificate (which means that </w:t>
+      </w:r>
+      <w:r>
+        <w:rPr>
+          <w:rFonts w:asciiTheme="minorHAnsi" w:hAnsiTheme="minorHAnsi" w:cstheme="minorHAnsi"/>
+          <w:sz w:val="20"/>
+          <w:szCs w:val="20"/>
+        </w:rPr>
+        <w:t xml:space="preserve">if published </w:t>
+      </w:r>
+      <w:r>
+        <w:rPr>
+          <w:rFonts w:asciiTheme="minorHAnsi" w:hAnsiTheme="minorHAnsi" w:cstheme="minorHAnsi"/>
+          <w:sz w:val="20"/>
+          <w:szCs w:val="20"/>
+        </w:rPr>
+        <w:t>on the wider internet, the web app will be considered insecure</w:t>
+      </w:r>
+      <w:r>
+        <w:rPr>
+          <w:rFonts w:asciiTheme="minorHAnsi" w:hAnsiTheme="minorHAnsi" w:cstheme="minorHAnsi"/>
+          <w:sz w:val="20"/>
+          <w:szCs w:val="20"/>
+        </w:rPr>
+        <w:t xml:space="preserve"> as it uses a self-signed certificate rather than a CA certificate</w:t>
+      </w:r>
+      <w:r>
+        <w:rPr>
+          <w:rFonts w:asciiTheme="minorHAnsi" w:hAnsiTheme="minorHAnsi" w:cstheme="minorHAnsi"/>
+          <w:sz w:val="20"/>
+          <w:szCs w:val="20"/>
+        </w:rPr>
+        <w:t>)</w:t>
+      </w:r>
+      <w:r>
+        <w:rPr>
+          <w:rFonts w:asciiTheme="minorHAnsi" w:hAnsiTheme="minorHAnsi" w:cstheme="minorHAnsi"/>
+          <w:sz w:val="20"/>
+          <w:szCs w:val="20"/>
+        </w:rPr>
+        <w:t xml:space="preserve"> via the </w:t>
+      </w:r>
+      <w:r>
+        <w:rPr>
+          <w:rFonts w:asciiTheme="minorHAnsi" w:hAnsiTheme="minorHAnsi" w:cstheme="minorHAnsi"/>
+          <w:b/>
+          <w:bCs/>
+          <w:i/>
+          <w:iCs/>
+          <w:sz w:val="20"/>
+          <w:szCs w:val="20"/>
+        </w:rPr>
+        <w:t>‘keytool’</w:t>
+      </w:r>
+      <w:r>
+        <w:rPr>
+          <w:rFonts w:asciiTheme="minorHAnsi" w:hAnsiTheme="minorHAnsi" w:cstheme="minorHAnsi"/>
+          <w:b/>
+          <w:bCs/>
+          <w:i/>
+          <w:iCs/>
+          <w:sz w:val="20"/>
+          <w:szCs w:val="20"/>
+        </w:rPr>
+        <w:t xml:space="preserve"> </w:t>
+      </w:r>
+      <w:r>
+        <w:rPr>
+          <w:rFonts w:asciiTheme="minorHAnsi" w:hAnsiTheme="minorHAnsi" w:cstheme="minorHAnsi"/>
+          <w:sz w:val="20"/>
+          <w:szCs w:val="20"/>
+        </w:rPr>
+        <w:t>UNIX command to generate a keystore and a 2048-bit size key</w:t>
+      </w:r>
+      <w:r>
+        <w:rPr>
+          <w:rFonts w:asciiTheme="minorHAnsi" w:hAnsiTheme="minorHAnsi" w:cstheme="minorHAnsi"/>
+          <w:sz w:val="20"/>
+          <w:szCs w:val="20"/>
+        </w:rPr>
+        <w:t xml:space="preserve"> using RSA</w:t>
+      </w:r>
+      <w:r>
+        <w:rPr>
+          <w:rFonts w:asciiTheme="minorHAnsi" w:hAnsiTheme="minorHAnsi" w:cstheme="minorHAnsi"/>
+          <w:sz w:val="20"/>
+          <w:szCs w:val="20"/>
+        </w:rPr>
+        <w:t>.</w:t>
+      </w:r>
+      <w:r>
+        <w:rPr>
+          <w:rFonts w:asciiTheme="minorHAnsi" w:hAnsiTheme="minorHAnsi" w:cstheme="minorHAnsi"/>
+          <w:sz w:val="20"/>
+          <w:szCs w:val="20"/>
+        </w:rPr>
+        <w:t xml:space="preserve"> For deploying to the wider internet, generating a CA certificate would be recommended.</w:t>
+      </w:r>
+    </w:p>
+    <w:p>
+      <w:pPr>
+        <w:rPr>
+          <w:rFonts w:asciiTheme="minorHAnsi" w:hAnsiTheme="minorHAnsi" w:cstheme="minorHAnsi"/>
+          <w:sz w:val="20"/>
+          <w:szCs w:val="20"/>
+        </w:rPr>
+      </w:pPr>
+      <w:r>
+        <w:rPr>
+          <w:rFonts w:asciiTheme="minorHAnsi" w:hAnsiTheme="minorHAnsi" w:cstheme="minorHAnsi"/>
+          <w:sz w:val="20"/>
+          <w:szCs w:val="20"/>
+        </w:rPr>
+        <w:t xml:space="preserve">By setting up an SSL context for the Jetty Server </w:t>
+      </w:r>
+      <w:r>
+        <w:rPr>
+          <w:rFonts w:asciiTheme="minorHAnsi" w:hAnsiTheme="minorHAnsi" w:cstheme="minorHAnsi"/>
+          <w:sz w:val="20"/>
+          <w:szCs w:val="20"/>
+        </w:rPr>
+        <w:t>through</w:t>
+      </w:r>
+      <w:r>
+        <w:rPr>
+          <w:rFonts w:asciiTheme="minorHAnsi" w:hAnsiTheme="minorHAnsi" w:cstheme="minorHAnsi"/>
+          <w:sz w:val="20"/>
+          <w:szCs w:val="20"/>
+        </w:rPr>
+        <w:t xml:space="preserve"> the self-signed certificate, the connection will now </w:t>
+      </w:r>
+      <w:r>
+        <w:rPr>
+          <w:rFonts w:asciiTheme="minorHAnsi" w:hAnsiTheme="minorHAnsi" w:cstheme="minorHAnsi"/>
+          <w:sz w:val="20"/>
+          <w:szCs w:val="20"/>
+        </w:rPr>
+        <w:t>use</w:t>
+      </w:r>
+      <w:r>
+        <w:rPr>
+          <w:rFonts w:asciiTheme="minorHAnsi" w:hAnsiTheme="minorHAnsi" w:cstheme="minorHAnsi"/>
+          <w:sz w:val="20"/>
+          <w:szCs w:val="20"/>
+        </w:rPr>
+        <w:t xml:space="preserve"> </w:t>
+      </w:r>
+      <w:r>
+        <w:rPr>
+          <w:rFonts w:asciiTheme="minorHAnsi" w:hAnsiTheme="minorHAnsi" w:cstheme="minorHAnsi"/>
+          <w:sz w:val="20"/>
+          <w:szCs w:val="20"/>
+        </w:rPr>
+        <w:t>t</w:t>
+      </w:r>
+      <w:r>
+        <w:rPr>
+          <w:rFonts w:asciiTheme="minorHAnsi" w:hAnsiTheme="minorHAnsi" w:cstheme="minorHAnsi"/>
+          <w:sz w:val="20"/>
+          <w:szCs w:val="20"/>
+        </w:rPr>
+        <w:t>he HTTPS protocol, and thus the POST data will be encrypted. As a result, eavesdroppers connected on a compromised machine won’t be able to read the POST form data</w:t>
+      </w:r>
+      <w:r>
+        <w:rPr>
+          <w:rFonts w:asciiTheme="minorHAnsi" w:hAnsiTheme="minorHAnsi" w:cstheme="minorHAnsi"/>
+          <w:sz w:val="20"/>
+          <w:szCs w:val="20"/>
+        </w:rPr>
+        <w:t xml:space="preserve"> of the web application</w:t>
+      </w:r>
+      <w:r>
+        <w:rPr>
+          <w:rFonts w:asciiTheme="minorHAnsi" w:hAnsiTheme="minorHAnsi" w:cstheme="minorHAnsi"/>
+          <w:sz w:val="20"/>
+          <w:szCs w:val="20"/>
+        </w:rPr>
+        <w:t xml:space="preserve"> via a </w:t>
+      </w:r>
+      <w:r>
+        <w:rPr>
+          <w:rFonts w:asciiTheme="minorHAnsi" w:hAnsiTheme="minorHAnsi" w:cstheme="minorHAnsi"/>
+          <w:sz w:val="20"/>
+          <w:szCs w:val="20"/>
+        </w:rPr>
+        <w:t>‘</w:t>
+      </w:r>
+      <w:r>
+        <w:rPr>
+          <w:rFonts w:asciiTheme="minorHAnsi" w:hAnsiTheme="minorHAnsi" w:cstheme="minorHAnsi"/>
+          <w:b/>
+          <w:bCs/>
+          <w:i/>
+          <w:iCs/>
+          <w:sz w:val="20"/>
+          <w:szCs w:val="20"/>
+        </w:rPr>
+        <w:t>tcpdump’</w:t>
+      </w:r>
+      <w:r>
+        <w:rPr>
+          <w:rFonts w:asciiTheme="minorHAnsi" w:hAnsiTheme="minorHAnsi" w:cstheme="minorHAnsi"/>
+          <w:sz w:val="20"/>
+          <w:szCs w:val="20"/>
+        </w:rPr>
+        <w:t xml:space="preserve"> command</w:t>
+      </w:r>
+      <w:r>
+        <w:rPr>
+          <w:rFonts w:asciiTheme="minorHAnsi" w:hAnsiTheme="minorHAnsi" w:cstheme="minorHAnsi"/>
+          <w:sz w:val="20"/>
+          <w:szCs w:val="20"/>
+        </w:rPr>
+        <w:t>.</w:t>
+      </w:r>
+      <w:r>
+        <w:rPr>
+          <w:rFonts w:asciiTheme="minorHAnsi" w:hAnsiTheme="minorHAnsi" w:cstheme="minorHAnsi"/>
+          <w:sz w:val="20"/>
+          <w:szCs w:val="20"/>
+        </w:rPr>
+        <w:t xml:space="preserve"> </w:t>
+      </w:r>
+    </w:p>
+    <w:p>
+      <w:pPr>
+        <w:rPr>
+          <w:rFonts w:asciiTheme="minorHAnsi" w:hAnsiTheme="minorHAnsi" w:cstheme="minorHAnsi"/>
+          <w:sz w:val="20"/>
+          <w:szCs w:val="20"/>
+        </w:rPr>
+      </w:pPr>
+      <w:r>
+        <w:rPr>
+          <w:rFonts w:asciiTheme="minorHAnsi" w:hAnsiTheme="minorHAnsi" w:cstheme="minorHAnsi"/>
+          <w:sz w:val="20"/>
+          <w:szCs w:val="20"/>
+        </w:rPr>
+        <w:t>We constructed the HTTPS configuration using the “HttpConfiguration” Jetty object initialized with secure options (https secure scheme, secure port, secure request customizer).  We then constructed the SSL context using the “SslContextFactory.Server” Jetty object to link the web app to the self-signed certificate in local memory. To integrate it all together, we configured a “ServerConnector” Jetty object with the SSL context and HTTPS configuration defined above. The server connector is then added to the Jetty server and the connection is now secure.</w:t>
+      </w:r>
+    </w:p>
+    <w:p>
+      <w:pPr>
+        <w:rPr>
+          <w:rFonts w:asciiTheme="minorHAnsi" w:hAnsiTheme="minorHAnsi" w:cstheme="minorHAnsi"/>
+          <w:b/>
+          <w:bCs/>
+          <w:sz w:val="20"/>
+          <w:szCs w:val="20"/>
+        </w:rPr>
+      </w:pPr>
+      <w:r>
+        <w:rPr>
+          <w:rFonts w:asciiTheme="minorHAnsi" w:hAnsiTheme="minorHAnsi" w:cstheme="minorHAnsi"/>
+          <w:b/>
+          <w:bCs/>
+          <w:sz w:val="20"/>
+          <w:szCs w:val="20"/>
+          <w:u w:val="single"/>
+        </w:rPr>
+        <w:t>Note:</w:t>
+      </w:r>
+      <w:r>
+        <w:rPr>
+          <w:rFonts w:asciiTheme="minorHAnsi" w:hAnsiTheme="minorHAnsi" w:cstheme="minorHAnsi"/>
+          <w:sz w:val="20"/>
+          <w:szCs w:val="20"/>
+        </w:rPr>
+        <w:t xml:space="preserve"> </w:t>
+      </w:r>
+      <w:r>
+        <w:rPr>
+          <w:rFonts w:asciiTheme="minorHAnsi" w:hAnsiTheme="minorHAnsi" w:cstheme="minorHAnsi"/>
+          <w:b/>
+          <w:bCs/>
+          <w:sz w:val="20"/>
+          <w:szCs w:val="20"/>
+        </w:rPr>
+        <w:t>Post-fix,</w:t>
+      </w:r>
+      <w:r>
+        <w:rPr>
+          <w:rFonts w:asciiTheme="minorHAnsi" w:hAnsiTheme="minorHAnsi" w:cstheme="minorHAnsi"/>
+          <w:b/>
+          <w:bCs/>
+          <w:sz w:val="20"/>
+          <w:szCs w:val="20"/>
+        </w:rPr>
+        <w:t xml:space="preserve"> the </w:t>
+      </w:r>
+      <w:r>
+        <w:rPr>
+          <w:rFonts w:asciiTheme="minorHAnsi" w:hAnsiTheme="minorHAnsi" w:cstheme="minorHAnsi"/>
+          <w:b/>
+          <w:bCs/>
+          <w:sz w:val="20"/>
+          <w:szCs w:val="20"/>
+        </w:rPr>
+        <w:t xml:space="preserve">web app </w:t>
+      </w:r>
+      <w:r>
+        <w:rPr>
+          <w:rFonts w:asciiTheme="minorHAnsi" w:hAnsiTheme="minorHAnsi" w:cstheme="minorHAnsi"/>
+          <w:b/>
+          <w:bCs/>
+          <w:sz w:val="20"/>
+          <w:szCs w:val="20"/>
+        </w:rPr>
+        <w:t xml:space="preserve">access point </w:t>
+      </w:r>
+      <w:hyperlink r:id="rId7" w:history="1">
+        <w:r>
+          <w:rPr>
+            <w:rStyle w:val="Hyperlink"/>
+            <w:rFonts w:asciiTheme="minorHAnsi" w:hAnsiTheme="minorHAnsi" w:cstheme="minorHAnsi"/>
+            <w:b/>
+            <w:bCs/>
+            <w:sz w:val="20"/>
+            <w:szCs w:val="20"/>
+          </w:rPr>
+          <w:t>http://localhost:8080/</w:t>
+        </w:r>
+      </w:hyperlink>
+      <w:r>
+        <w:rPr>
+          <w:rFonts w:asciiTheme="minorHAnsi" w:hAnsiTheme="minorHAnsi" w:cstheme="minorHAnsi"/>
+          <w:b/>
+          <w:bCs/>
+          <w:sz w:val="20"/>
+          <w:szCs w:val="20"/>
+        </w:rPr>
+        <w:t xml:space="preserve"> changed to </w:t>
+      </w:r>
+      <w:hyperlink r:id="rId8" w:history="1">
+        <w:r>
+          <w:rPr>
+            <w:rStyle w:val="Hyperlink"/>
+            <w:rFonts w:asciiTheme="minorHAnsi" w:hAnsiTheme="minorHAnsi" w:cstheme="minorHAnsi"/>
+            <w:b/>
+            <w:bCs/>
+            <w:sz w:val="20"/>
+            <w:szCs w:val="20"/>
+          </w:rPr>
+          <w:t>https://localhost:8080/</w:t>
+        </w:r>
+      </w:hyperlink>
+      <w:r>
+        <w:rPr>
+          <w:rFonts w:asciiTheme="minorHAnsi" w:hAnsiTheme="minorHAnsi" w:cstheme="minorHAnsi"/>
+          <w:b/>
+          <w:bCs/>
+          <w:sz w:val="20"/>
+          <w:szCs w:val="20"/>
+        </w:rPr>
+        <w:t>.</w:t>
+      </w:r>
+    </w:p>
+    <w:p>
+      <w:pPr>
+        <w:rPr>
+          <w:rFonts w:asciiTheme="minorHAnsi" w:hAnsiTheme="minorHAnsi" w:cstheme="minorHAnsi"/>
+          <w:sz w:val="20"/>
+          <w:szCs w:val="20"/>
+        </w:rPr>
+      </w:pPr>
     </w:p>
     <w:sectPr>
       <w:pgSz w:w="12240" w:h="15840"/>

</xml_diff>

<commit_message>
Final Version of readme and report
</commit_message>
<xml_diff>
--- a/reporting/COMP3911 Coursework 2.docx
+++ b/reporting/COMP3911 Coursework 2.docx
@@ -2191,136 +2191,293 @@
     </w:p>
     <w:p>
       <w:pPr>
-        <w:rPr>
-          <w:rFonts w:cstheme="minorHAnsi"/>
-        </w:rPr>
-      </w:pPr>
-    </w:p>
-    <w:p>
-      <w:pPr>
-        <w:rPr>
-          <w:rFonts w:cstheme="minorHAnsi"/>
-        </w:rPr>
-      </w:pPr>
-    </w:p>
-    <w:p>
-      <w:pPr>
-        <w:rPr>
-          <w:rFonts w:cstheme="minorHAnsi"/>
-        </w:rPr>
-      </w:pPr>
-    </w:p>
-    <w:p>
-      <w:pPr>
-        <w:rPr>
-          <w:rFonts w:cstheme="minorHAnsi"/>
-        </w:rPr>
-      </w:pPr>
-    </w:p>
-    <w:p>
-      <w:pPr>
-        <w:rPr>
-          <w:rFonts w:cstheme="minorHAnsi"/>
-        </w:rPr>
-      </w:pPr>
-    </w:p>
-    <w:p>
-      <w:pPr>
-        <w:rPr>
-          <w:rFonts w:cstheme="minorHAnsi"/>
-        </w:rPr>
-      </w:pPr>
-    </w:p>
-    <w:p>
-      <w:pPr>
-        <w:rPr>
-          <w:rFonts w:cstheme="minorHAnsi"/>
-        </w:rPr>
-      </w:pPr>
-    </w:p>
-    <w:p>
-      <w:pPr>
-        <w:rPr>
-          <w:rFonts w:cstheme="minorHAnsi"/>
-        </w:rPr>
-      </w:pPr>
-    </w:p>
-    <w:p>
-      <w:pPr>
-        <w:rPr>
-          <w:rFonts w:cstheme="minorHAnsi"/>
-        </w:rPr>
-      </w:pPr>
-    </w:p>
-    <w:p>
-      <w:pPr>
-        <w:rPr>
-          <w:rFonts w:cstheme="minorHAnsi"/>
-        </w:rPr>
-      </w:pPr>
-    </w:p>
-    <w:p>
-      <w:pPr>
-        <w:rPr>
-          <w:rFonts w:cstheme="minorHAnsi"/>
-        </w:rPr>
-      </w:pPr>
-    </w:p>
-    <w:p>
-      <w:pPr>
-        <w:rPr>
-          <w:rFonts w:cstheme="minorHAnsi"/>
-        </w:rPr>
-      </w:pPr>
-    </w:p>
-    <w:p>
-      <w:pPr>
-        <w:rPr>
-          <w:rFonts w:cstheme="minorHAnsi"/>
-        </w:rPr>
-      </w:pPr>
-    </w:p>
-    <w:p>
-      <w:pPr>
-        <w:rPr>
-          <w:rFonts w:cstheme="minorHAnsi"/>
-        </w:rPr>
-      </w:pPr>
-    </w:p>
-    <w:p>
-      <w:pPr>
-        <w:rPr>
-          <w:rFonts w:cstheme="minorHAnsi"/>
-        </w:rPr>
-      </w:pPr>
-    </w:p>
-    <w:p>
-      <w:pPr>
-        <w:rPr>
-          <w:rFonts w:cstheme="minorHAnsi"/>
-        </w:rPr>
-      </w:pPr>
-    </w:p>
-    <w:p>
-      <w:pPr>
-        <w:rPr>
-          <w:rFonts w:cstheme="minorHAnsi"/>
-        </w:rPr>
-      </w:pPr>
-    </w:p>
-    <w:p>
-      <w:pPr>
-        <w:rPr>
-          <w:rFonts w:cstheme="minorHAnsi"/>
-        </w:rPr>
-      </w:pPr>
-    </w:p>
-    <w:p>
-      <w:pPr>
-        <w:rPr>
-          <w:rFonts w:cstheme="minorHAnsi"/>
-        </w:rPr>
-      </w:pPr>
+        <w:pStyle w:val="Subtitle"/>
+        <w:numPr>
+          <w:ilvl w:val="1"/>
+          <w:numId w:val="7"/>
+        </w:numPr>
+        <w:rPr>
+          <w:color w:val="2F5496" w:themeColor="accent1" w:themeShade="BF"/>
+          <w:sz w:val="20"/>
+          <w:szCs w:val="20"/>
+        </w:rPr>
+      </w:pPr>
+      <w:r>
+        <w:rPr>
+          <w:color w:val="2F5496" w:themeColor="accent1" w:themeShade="BF"/>
+          <w:sz w:val="20"/>
+          <w:szCs w:val="20"/>
+        </w:rPr>
+        <w:t xml:space="preserve">Password Security </w:t>
+      </w:r>
+    </w:p>
+    <w:p>
+      <w:pPr>
+        <w:rPr>
+          <w:rFonts w:asciiTheme="minorHAnsi" w:hAnsiTheme="minorHAnsi" w:cstheme="minorHAnsi"/>
+          <w:sz w:val="20"/>
+          <w:szCs w:val="20"/>
+        </w:rPr>
+      </w:pPr>
+      <w:r>
+        <w:rPr>
+          <w:rFonts w:asciiTheme="minorHAnsi" w:hAnsiTheme="minorHAnsi" w:cstheme="minorHAnsi"/>
+          <w:sz w:val="20"/>
+          <w:szCs w:val="20"/>
+        </w:rPr>
+        <w:t xml:space="preserve">The application has 3 main vulnerabilities when it comes to password security. Passwords are stored in plain </w:t>
+      </w:r>
+      <w:r>
+        <w:rPr>
+          <w:rFonts w:asciiTheme="minorHAnsi" w:hAnsiTheme="minorHAnsi" w:cstheme="minorHAnsi"/>
+          <w:sz w:val="20"/>
+          <w:szCs w:val="20"/>
+        </w:rPr>
+        <w:t>text;</w:t>
+      </w:r>
+      <w:r>
+        <w:rPr>
+          <w:rFonts w:asciiTheme="minorHAnsi" w:hAnsiTheme="minorHAnsi" w:cstheme="minorHAnsi"/>
+          <w:sz w:val="20"/>
+          <w:szCs w:val="20"/>
+        </w:rPr>
+        <w:t xml:space="preserve"> </w:t>
+      </w:r>
+      <w:r>
+        <w:rPr>
+          <w:rFonts w:asciiTheme="minorHAnsi" w:hAnsiTheme="minorHAnsi" w:cstheme="minorHAnsi"/>
+          <w:sz w:val="20"/>
+          <w:szCs w:val="20"/>
+        </w:rPr>
+        <w:t>system allows weak passwords</w:t>
+      </w:r>
+      <w:r>
+        <w:rPr>
+          <w:rFonts w:asciiTheme="minorHAnsi" w:hAnsiTheme="minorHAnsi" w:cstheme="minorHAnsi"/>
+          <w:sz w:val="20"/>
+          <w:szCs w:val="20"/>
+        </w:rPr>
+        <w:t xml:space="preserve"> and they are prone to brute-force attacks. </w:t>
+      </w:r>
+      <w:r>
+        <w:rPr>
+          <w:rFonts w:asciiTheme="minorHAnsi" w:hAnsiTheme="minorHAnsi" w:cstheme="minorHAnsi"/>
+          <w:sz w:val="20"/>
+          <w:szCs w:val="20"/>
+        </w:rPr>
+        <w:t>These issues mean that a user profile could easily be compromised. Either by an attacker gaining access to the database in</w:t>
+      </w:r>
+      <w:r>
+        <w:rPr>
+          <w:rFonts w:asciiTheme="minorHAnsi" w:hAnsiTheme="minorHAnsi" w:cstheme="minorHAnsi"/>
+          <w:sz w:val="20"/>
+          <w:szCs w:val="20"/>
+        </w:rPr>
+        <w:t xml:space="preserve"> </w:t>
+      </w:r>
+      <w:r>
+        <w:rPr>
+          <w:rFonts w:asciiTheme="minorHAnsi" w:hAnsiTheme="minorHAnsi" w:cstheme="minorHAnsi"/>
+          <w:sz w:val="20"/>
+          <w:szCs w:val="20"/>
+        </w:rPr>
+        <w:t>some way and usin</w:t>
+      </w:r>
+      <w:r>
+        <w:rPr>
+          <w:rFonts w:asciiTheme="minorHAnsi" w:hAnsiTheme="minorHAnsi" w:cstheme="minorHAnsi"/>
+          <w:sz w:val="20"/>
+          <w:szCs w:val="20"/>
+        </w:rPr>
+        <w:t>g</w:t>
+      </w:r>
+      <w:r>
+        <w:rPr>
+          <w:rFonts w:asciiTheme="minorHAnsi" w:hAnsiTheme="minorHAnsi" w:cstheme="minorHAnsi"/>
+          <w:sz w:val="20"/>
+          <w:szCs w:val="20"/>
+        </w:rPr>
+        <w:t xml:space="preserve"> the plain text stored passwords or a brute force attack using common sequences and combinations of characters and numbers.</w:t>
+      </w:r>
+      <w:r>
+        <w:rPr>
+          <w:rFonts w:asciiTheme="minorHAnsi" w:hAnsiTheme="minorHAnsi" w:cstheme="minorHAnsi"/>
+          <w:sz w:val="20"/>
+          <w:szCs w:val="20"/>
+        </w:rPr>
+        <w:t xml:space="preserve"> </w:t>
+      </w:r>
+      <w:r>
+        <w:rPr>
+          <w:rFonts w:asciiTheme="minorHAnsi" w:hAnsiTheme="minorHAnsi" w:cstheme="minorHAnsi"/>
+          <w:sz w:val="20"/>
+          <w:szCs w:val="20"/>
+        </w:rPr>
+        <w:t>Lastly, in this implementation, users are allowed to enter weak credentials, a username which</w:t>
+      </w:r>
+    </w:p>
+    <w:p>
+      <w:pPr>
+        <w:rPr>
+          <w:rFonts w:asciiTheme="minorHAnsi" w:hAnsiTheme="minorHAnsi" w:cstheme="minorHAnsi"/>
+          <w:sz w:val="20"/>
+          <w:szCs w:val="20"/>
+        </w:rPr>
+      </w:pPr>
+      <w:r>
+        <w:rPr>
+          <w:rFonts w:asciiTheme="minorHAnsi" w:hAnsiTheme="minorHAnsi" w:cstheme="minorHAnsi"/>
+          <w:sz w:val="20"/>
+          <w:szCs w:val="20"/>
+        </w:rPr>
+        <w:t xml:space="preserve">is non-unique and a password that has no requirement of using a certain combination of numbers, uppercase and </w:t>
+      </w:r>
+    </w:p>
+    <w:p>
+      <w:pPr>
+        <w:rPr>
+          <w:rFonts w:asciiTheme="minorHAnsi" w:hAnsiTheme="minorHAnsi" w:cstheme="minorHAnsi"/>
+          <w:sz w:val="20"/>
+          <w:szCs w:val="20"/>
+        </w:rPr>
+      </w:pPr>
+      <w:r>
+        <w:rPr>
+          <w:rFonts w:asciiTheme="minorHAnsi" w:hAnsiTheme="minorHAnsi" w:cstheme="minorHAnsi"/>
+          <w:sz w:val="20"/>
+          <w:szCs w:val="20"/>
+        </w:rPr>
+        <w:t xml:space="preserve">lowercase letters or special characters. These flaws were discovered by inspecting the SQL Database using a </w:t>
+      </w:r>
+    </w:p>
+    <w:p>
+      <w:pPr>
+        <w:rPr>
+          <w:rFonts w:asciiTheme="minorHAnsi" w:hAnsiTheme="minorHAnsi" w:cstheme="minorHAnsi"/>
+          <w:sz w:val="20"/>
+          <w:szCs w:val="20"/>
+        </w:rPr>
+      </w:pPr>
+      <w:r>
+        <w:rPr>
+          <w:rFonts w:asciiTheme="minorHAnsi" w:hAnsiTheme="minorHAnsi" w:cstheme="minorHAnsi"/>
+          <w:sz w:val="20"/>
+          <w:szCs w:val="20"/>
+        </w:rPr>
+        <w:t xml:space="preserve">GUI tool, </w:t>
+      </w:r>
+      <w:proofErr w:type="spellStart"/>
+      <w:r>
+        <w:rPr>
+          <w:rFonts w:asciiTheme="minorHAnsi" w:hAnsiTheme="minorHAnsi" w:cstheme="minorHAnsi"/>
+          <w:sz w:val="20"/>
+          <w:szCs w:val="20"/>
+        </w:rPr>
+        <w:t>SQLiteStudio</w:t>
+      </w:r>
+      <w:proofErr w:type="spellEnd"/>
+      <w:r>
+        <w:rPr>
+          <w:rFonts w:asciiTheme="minorHAnsi" w:hAnsiTheme="minorHAnsi" w:cstheme="minorHAnsi"/>
+          <w:sz w:val="20"/>
+          <w:szCs w:val="20"/>
+        </w:rPr>
+        <w:t>, and inspecting the database schema and data stored.</w:t>
+      </w:r>
+    </w:p>
+    <w:p>
+      <w:pPr>
+        <w:rPr>
+          <w:rFonts w:asciiTheme="minorHAnsi" w:hAnsiTheme="minorHAnsi" w:cstheme="minorHAnsi"/>
+          <w:sz w:val="20"/>
+          <w:szCs w:val="20"/>
+        </w:rPr>
+      </w:pPr>
+    </w:p>
+    <w:p>
+      <w:pPr>
+        <w:rPr>
+          <w:rFonts w:asciiTheme="minorHAnsi" w:hAnsiTheme="minorHAnsi" w:cstheme="minorHAnsi"/>
+          <w:sz w:val="20"/>
+          <w:szCs w:val="20"/>
+        </w:rPr>
+      </w:pPr>
+      <w:r>
+        <w:rPr>
+          <w:rFonts w:asciiTheme="minorHAnsi" w:hAnsiTheme="minorHAnsi" w:cstheme="minorHAnsi"/>
+          <w:sz w:val="20"/>
+          <w:szCs w:val="20"/>
+        </w:rPr>
+        <w:t>These issues consist of a few different threat types:</w:t>
+      </w:r>
+    </w:p>
+    <w:p>
+      <w:pPr>
+        <w:rPr>
+          <w:rFonts w:asciiTheme="minorHAnsi" w:hAnsiTheme="minorHAnsi" w:cstheme="minorHAnsi"/>
+          <w:sz w:val="20"/>
+          <w:szCs w:val="20"/>
+        </w:rPr>
+      </w:pPr>
+      <w:r>
+        <w:rPr>
+          <w:rFonts w:asciiTheme="minorHAnsi" w:hAnsiTheme="minorHAnsi" w:cstheme="minorHAnsi"/>
+          <w:sz w:val="20"/>
+          <w:szCs w:val="20"/>
+        </w:rPr>
+        <w:t>1. Spoofing of Identity (gaining access of credentials of some other user)</w:t>
+      </w:r>
+    </w:p>
+    <w:p>
+      <w:pPr>
+        <w:rPr>
+          <w:rFonts w:asciiTheme="minorHAnsi" w:hAnsiTheme="minorHAnsi" w:cstheme="minorHAnsi"/>
+          <w:sz w:val="20"/>
+          <w:szCs w:val="20"/>
+        </w:rPr>
+      </w:pPr>
+      <w:r>
+        <w:rPr>
+          <w:rFonts w:asciiTheme="minorHAnsi" w:hAnsiTheme="minorHAnsi" w:cstheme="minorHAnsi"/>
+          <w:sz w:val="20"/>
+          <w:szCs w:val="20"/>
+        </w:rPr>
+        <w:t>2. Repudiation (pretending to be some other user using stolen credentials) (?)</w:t>
+      </w:r>
+    </w:p>
+    <w:p>
+      <w:pPr>
+        <w:rPr>
+          <w:rFonts w:asciiTheme="minorHAnsi" w:hAnsiTheme="minorHAnsi" w:cstheme="minorHAnsi"/>
+          <w:sz w:val="20"/>
+          <w:szCs w:val="20"/>
+        </w:rPr>
+      </w:pPr>
+      <w:r>
+        <w:rPr>
+          <w:rFonts w:asciiTheme="minorHAnsi" w:hAnsiTheme="minorHAnsi" w:cstheme="minorHAnsi"/>
+          <w:sz w:val="20"/>
+          <w:szCs w:val="20"/>
+        </w:rPr>
+        <w:t>3. Information Disclosure (attacker gaining access to data they are not supposed to)</w:t>
+      </w:r>
+    </w:p>
+    <w:p>
+      <w:pPr>
+        <w:rPr>
+          <w:rFonts w:asciiTheme="minorHAnsi" w:hAnsiTheme="minorHAnsi" w:cstheme="minorHAnsi"/>
+          <w:sz w:val="20"/>
+          <w:szCs w:val="20"/>
+        </w:rPr>
+      </w:pPr>
+      <w:r>
+        <w:rPr>
+          <w:rFonts w:asciiTheme="minorHAnsi" w:hAnsiTheme="minorHAnsi" w:cstheme="minorHAnsi"/>
+          <w:sz w:val="20"/>
+          <w:szCs w:val="20"/>
+        </w:rPr>
+        <w:t>4. Elevation of Privilege (anonymous user elevating to registered user)</w:t>
+      </w:r>
     </w:p>
     <w:p>
       <w:pPr>
@@ -2345,7 +2502,6 @@
           <w:szCs w:val="24"/>
           <w:lang w:val="en-GB"/>
         </w:rPr>
-        <w:lastRenderedPageBreak/>
         <w:t>Fixes Implemented</w:t>
       </w:r>
     </w:p>
@@ -2489,6 +2645,7 @@
           <w:sz w:val="20"/>
           <w:szCs w:val="20"/>
         </w:rPr>
+        <w:lastRenderedPageBreak/>
         <w:t>The prepared statement query strings</w:t>
       </w:r>
       <w:r>
@@ -3299,15 +3456,7 @@
           <w:sz w:val="20"/>
           <w:szCs w:val="20"/>
         </w:rPr>
-        <w:t xml:space="preserve"> via a </w:t>
-      </w:r>
-      <w:r>
-        <w:rPr>
-          <w:rFonts w:asciiTheme="minorHAnsi" w:hAnsiTheme="minorHAnsi" w:cstheme="minorHAnsi"/>
-          <w:sz w:val="20"/>
-          <w:szCs w:val="20"/>
-        </w:rPr>
-        <w:t>‘</w:t>
+        <w:t xml:space="preserve"> via a ‘</w:t>
       </w:r>
       <w:r>
         <w:rPr>
@@ -3487,6 +3636,478 @@
           <w:szCs w:val="20"/>
         </w:rPr>
       </w:pPr>
+    </w:p>
+    <w:p>
+      <w:pPr>
+        <w:pStyle w:val="Subtitle"/>
+        <w:numPr>
+          <w:ilvl w:val="1"/>
+          <w:numId w:val="7"/>
+        </w:numPr>
+        <w:rPr>
+          <w:color w:val="2F5496" w:themeColor="accent1" w:themeShade="BF"/>
+          <w:sz w:val="20"/>
+          <w:szCs w:val="20"/>
+        </w:rPr>
+      </w:pPr>
+      <w:r>
+        <w:rPr>
+          <w:color w:val="2F5496" w:themeColor="accent1" w:themeShade="BF"/>
+          <w:sz w:val="20"/>
+          <w:szCs w:val="20"/>
+        </w:rPr>
+        <w:t xml:space="preserve">Fix </w:t>
+      </w:r>
+      <w:r>
+        <w:rPr>
+          <w:color w:val="2F5496" w:themeColor="accent1" w:themeShade="BF"/>
+          <w:sz w:val="20"/>
+          <w:szCs w:val="20"/>
+        </w:rPr>
+        <w:t xml:space="preserve">for Password Security </w:t>
+      </w:r>
+    </w:p>
+    <w:p>
+      <w:pPr>
+        <w:rPr>
+          <w:rFonts w:asciiTheme="minorHAnsi" w:hAnsiTheme="minorHAnsi" w:cstheme="minorHAnsi"/>
+          <w:sz w:val="20"/>
+          <w:szCs w:val="20"/>
+        </w:rPr>
+      </w:pPr>
+      <w:proofErr w:type="gramStart"/>
+      <w:r>
+        <w:rPr>
+          <w:rFonts w:asciiTheme="minorHAnsi" w:hAnsiTheme="minorHAnsi" w:cstheme="minorHAnsi"/>
+          <w:sz w:val="20"/>
+          <w:szCs w:val="20"/>
+        </w:rPr>
+        <w:t>In order to</w:t>
+      </w:r>
+      <w:proofErr w:type="gramEnd"/>
+      <w:r>
+        <w:rPr>
+          <w:rFonts w:asciiTheme="minorHAnsi" w:hAnsiTheme="minorHAnsi" w:cstheme="minorHAnsi"/>
+          <w:sz w:val="20"/>
+          <w:szCs w:val="20"/>
+        </w:rPr>
+        <w:t xml:space="preserve"> secure the </w:t>
+      </w:r>
+      <w:r>
+        <w:rPr>
+          <w:rFonts w:asciiTheme="minorHAnsi" w:hAnsiTheme="minorHAnsi" w:cstheme="minorHAnsi"/>
+          <w:sz w:val="20"/>
+          <w:szCs w:val="20"/>
+        </w:rPr>
+        <w:t>application,</w:t>
+      </w:r>
+      <w:r>
+        <w:rPr>
+          <w:rFonts w:asciiTheme="minorHAnsi" w:hAnsiTheme="minorHAnsi" w:cstheme="minorHAnsi"/>
+          <w:sz w:val="20"/>
+          <w:szCs w:val="20"/>
+        </w:rPr>
+        <w:t xml:space="preserve"> we went ahead and applied 3 different measures. First, we implemented a requirement of a unique</w:t>
+      </w:r>
+      <w:r>
+        <w:rPr>
+          <w:rFonts w:asciiTheme="minorHAnsi" w:hAnsiTheme="minorHAnsi" w:cstheme="minorHAnsi"/>
+          <w:sz w:val="20"/>
+          <w:szCs w:val="20"/>
+        </w:rPr>
+        <w:t xml:space="preserve"> </w:t>
+      </w:r>
+      <w:r>
+        <w:rPr>
+          <w:rFonts w:asciiTheme="minorHAnsi" w:hAnsiTheme="minorHAnsi" w:cstheme="minorHAnsi"/>
+          <w:sz w:val="20"/>
+          <w:szCs w:val="20"/>
+        </w:rPr>
+        <w:t>usernames in the database, however a fully robust implementation using more secure</w:t>
+      </w:r>
+      <w:r>
+        <w:rPr>
+          <w:rFonts w:asciiTheme="minorHAnsi" w:hAnsiTheme="minorHAnsi" w:cstheme="minorHAnsi"/>
+          <w:sz w:val="20"/>
+          <w:szCs w:val="20"/>
+        </w:rPr>
+        <w:t xml:space="preserve"> </w:t>
+      </w:r>
+      <w:r>
+        <w:rPr>
+          <w:rFonts w:asciiTheme="minorHAnsi" w:hAnsiTheme="minorHAnsi" w:cstheme="minorHAnsi"/>
+          <w:sz w:val="20"/>
+          <w:szCs w:val="20"/>
+        </w:rPr>
+        <w:t>passwords would require a registration page, which is outside the scope of this assignment. Secondly, to improve password security we added the use of</w:t>
+      </w:r>
+      <w:r>
+        <w:rPr>
+          <w:rFonts w:asciiTheme="minorHAnsi" w:hAnsiTheme="minorHAnsi" w:cstheme="minorHAnsi"/>
+          <w:sz w:val="20"/>
+          <w:szCs w:val="20"/>
+        </w:rPr>
+        <w:t xml:space="preserve"> </w:t>
+      </w:r>
+      <w:r>
+        <w:rPr>
+          <w:rFonts w:asciiTheme="minorHAnsi" w:hAnsiTheme="minorHAnsi" w:cstheme="minorHAnsi"/>
+          <w:sz w:val="20"/>
+          <w:szCs w:val="20"/>
+        </w:rPr>
+        <w:t>SHA-256 hashed passwords with salt. Our salt is a statically declared Salt attribute</w:t>
+      </w:r>
+      <w:r>
+        <w:rPr>
+          <w:rFonts w:asciiTheme="minorHAnsi" w:hAnsiTheme="minorHAnsi" w:cstheme="minorHAnsi"/>
+          <w:sz w:val="20"/>
+          <w:szCs w:val="20"/>
+        </w:rPr>
+        <w:t xml:space="preserve"> </w:t>
+      </w:r>
+      <w:r>
+        <w:rPr>
+          <w:rFonts w:asciiTheme="minorHAnsi" w:hAnsiTheme="minorHAnsi" w:cstheme="minorHAnsi"/>
+          <w:sz w:val="20"/>
+          <w:szCs w:val="20"/>
+        </w:rPr>
+        <w:t>to</w:t>
+      </w:r>
+      <w:r>
+        <w:rPr>
+          <w:rFonts w:asciiTheme="minorHAnsi" w:hAnsiTheme="minorHAnsi" w:cstheme="minorHAnsi"/>
+          <w:sz w:val="20"/>
+          <w:szCs w:val="20"/>
+        </w:rPr>
+        <w:t xml:space="preserve"> first convert passwords that already existed in the database. A fully secure implementation would require a randomly generated password salt and</w:t>
+      </w:r>
+      <w:r>
+        <w:rPr>
+          <w:rFonts w:asciiTheme="minorHAnsi" w:hAnsiTheme="minorHAnsi" w:cstheme="minorHAnsi"/>
+          <w:sz w:val="20"/>
+          <w:szCs w:val="20"/>
+        </w:rPr>
+        <w:t xml:space="preserve"> </w:t>
+      </w:r>
+      <w:r>
+        <w:rPr>
+          <w:rFonts w:asciiTheme="minorHAnsi" w:hAnsiTheme="minorHAnsi" w:cstheme="minorHAnsi"/>
+          <w:sz w:val="20"/>
+          <w:szCs w:val="20"/>
+        </w:rPr>
+        <w:t>an empty database, which would salt passwords at the registration process. Lastly, we implemented account lockout so if a user fails to login 3 times, they will not be able to login and a message is shown to inform them.</w:t>
+      </w:r>
+      <w:r>
+        <w:rPr>
+          <w:rFonts w:asciiTheme="minorHAnsi" w:hAnsiTheme="minorHAnsi" w:cstheme="minorHAnsi"/>
+          <w:sz w:val="20"/>
+          <w:szCs w:val="20"/>
+        </w:rPr>
+        <w:t xml:space="preserve"> </w:t>
+      </w:r>
+      <w:r>
+        <w:rPr>
+          <w:rFonts w:asciiTheme="minorHAnsi" w:hAnsiTheme="minorHAnsi" w:cstheme="minorHAnsi"/>
+          <w:sz w:val="20"/>
+          <w:szCs w:val="20"/>
+        </w:rPr>
+        <w:t>Implemented a function `</w:t>
+      </w:r>
+      <w:proofErr w:type="spellStart"/>
+      <w:r>
+        <w:rPr>
+          <w:rFonts w:asciiTheme="minorHAnsi" w:hAnsiTheme="minorHAnsi" w:cstheme="minorHAnsi"/>
+          <w:b/>
+          <w:bCs/>
+          <w:sz w:val="20"/>
+          <w:szCs w:val="20"/>
+        </w:rPr>
+        <w:t>getHashed</w:t>
+      </w:r>
+      <w:proofErr w:type="spellEnd"/>
+      <w:r>
+        <w:rPr>
+          <w:rFonts w:asciiTheme="minorHAnsi" w:hAnsiTheme="minorHAnsi" w:cstheme="minorHAnsi"/>
+          <w:sz w:val="20"/>
+          <w:szCs w:val="20"/>
+        </w:rPr>
+        <w:t>` that takes a plain string password, hashes it using our salt and returns it as a string. This is done using a `</w:t>
+      </w:r>
+      <w:proofErr w:type="spellStart"/>
+      <w:r>
+        <w:rPr>
+          <w:rFonts w:asciiTheme="minorHAnsi" w:hAnsiTheme="minorHAnsi" w:cstheme="minorHAnsi"/>
+          <w:b/>
+          <w:bCs/>
+          <w:sz w:val="20"/>
+          <w:szCs w:val="20"/>
+        </w:rPr>
+        <w:t>MessageDigest</w:t>
+      </w:r>
+      <w:proofErr w:type="spellEnd"/>
+      <w:r>
+        <w:rPr>
+          <w:rFonts w:asciiTheme="minorHAnsi" w:hAnsiTheme="minorHAnsi" w:cstheme="minorHAnsi"/>
+          <w:b/>
+          <w:bCs/>
+          <w:sz w:val="20"/>
+          <w:szCs w:val="20"/>
+        </w:rPr>
+        <w:t xml:space="preserve">` </w:t>
+      </w:r>
+      <w:r>
+        <w:rPr>
+          <w:rFonts w:asciiTheme="minorHAnsi" w:hAnsiTheme="minorHAnsi" w:cstheme="minorHAnsi"/>
+          <w:sz w:val="20"/>
+          <w:szCs w:val="20"/>
+        </w:rPr>
+        <w:t xml:space="preserve">object: </w:t>
+      </w:r>
+      <w:r>
+        <w:rPr>
+          <w:rFonts w:asciiTheme="minorHAnsi" w:hAnsiTheme="minorHAnsi" w:cstheme="minorHAnsi"/>
+          <w:b/>
+          <w:bCs/>
+          <w:sz w:val="20"/>
+          <w:szCs w:val="20"/>
+        </w:rPr>
+        <w:t>`</w:t>
+      </w:r>
+      <w:proofErr w:type="spellStart"/>
+      <w:r>
+        <w:rPr>
+          <w:rFonts w:asciiTheme="minorHAnsi" w:hAnsiTheme="minorHAnsi" w:cstheme="minorHAnsi"/>
+          <w:b/>
+          <w:bCs/>
+          <w:sz w:val="20"/>
+          <w:szCs w:val="20"/>
+        </w:rPr>
+        <w:t>MessageDigest</w:t>
+      </w:r>
+      <w:proofErr w:type="spellEnd"/>
+      <w:r>
+        <w:rPr>
+          <w:rFonts w:asciiTheme="minorHAnsi" w:hAnsiTheme="minorHAnsi" w:cstheme="minorHAnsi"/>
+          <w:b/>
+          <w:bCs/>
+          <w:sz w:val="20"/>
+          <w:szCs w:val="20"/>
+        </w:rPr>
+        <w:t xml:space="preserve"> md = </w:t>
+      </w:r>
+      <w:proofErr w:type="spellStart"/>
+      <w:r>
+        <w:rPr>
+          <w:rFonts w:asciiTheme="minorHAnsi" w:hAnsiTheme="minorHAnsi" w:cstheme="minorHAnsi"/>
+          <w:b/>
+          <w:bCs/>
+          <w:sz w:val="20"/>
+          <w:szCs w:val="20"/>
+        </w:rPr>
+        <w:t>MessageDigest.getInstance</w:t>
+      </w:r>
+      <w:proofErr w:type="spellEnd"/>
+      <w:r>
+        <w:rPr>
+          <w:rFonts w:asciiTheme="minorHAnsi" w:hAnsiTheme="minorHAnsi" w:cstheme="minorHAnsi"/>
+          <w:b/>
+          <w:bCs/>
+          <w:sz w:val="20"/>
+          <w:szCs w:val="20"/>
+        </w:rPr>
+        <w:t>("SHA-256</w:t>
+      </w:r>
+      <w:proofErr w:type="gramStart"/>
+      <w:r>
+        <w:rPr>
+          <w:rFonts w:asciiTheme="minorHAnsi" w:hAnsiTheme="minorHAnsi" w:cstheme="minorHAnsi"/>
+          <w:b/>
+          <w:bCs/>
+          <w:sz w:val="20"/>
+          <w:szCs w:val="20"/>
+        </w:rPr>
+        <w:t>")`</w:t>
+      </w:r>
+      <w:proofErr w:type="gramEnd"/>
+      <w:r>
+        <w:rPr>
+          <w:rFonts w:asciiTheme="minorHAnsi" w:hAnsiTheme="minorHAnsi" w:cstheme="minorHAnsi"/>
+          <w:b/>
+          <w:bCs/>
+          <w:sz w:val="20"/>
+          <w:szCs w:val="20"/>
+        </w:rPr>
+        <w:t xml:space="preserve"> </w:t>
+      </w:r>
+      <w:r>
+        <w:rPr>
+          <w:rFonts w:asciiTheme="minorHAnsi" w:hAnsiTheme="minorHAnsi" w:cstheme="minorHAnsi"/>
+          <w:sz w:val="20"/>
+          <w:szCs w:val="20"/>
+        </w:rPr>
+        <w:t>a</w:t>
+      </w:r>
+      <w:r>
+        <w:rPr>
+          <w:rFonts w:asciiTheme="minorHAnsi" w:hAnsiTheme="minorHAnsi" w:cstheme="minorHAnsi"/>
+          <w:sz w:val="20"/>
+          <w:szCs w:val="20"/>
+        </w:rPr>
+        <w:t xml:space="preserve">nd is updated using salt: </w:t>
+      </w:r>
+      <w:r>
+        <w:rPr>
+          <w:rFonts w:asciiTheme="minorHAnsi" w:hAnsiTheme="minorHAnsi" w:cstheme="minorHAnsi"/>
+          <w:b/>
+          <w:bCs/>
+          <w:sz w:val="20"/>
+          <w:szCs w:val="20"/>
+        </w:rPr>
+        <w:t>`</w:t>
+      </w:r>
+      <w:proofErr w:type="spellStart"/>
+      <w:r>
+        <w:rPr>
+          <w:rFonts w:asciiTheme="minorHAnsi" w:hAnsiTheme="minorHAnsi" w:cstheme="minorHAnsi"/>
+          <w:b/>
+          <w:bCs/>
+          <w:sz w:val="20"/>
+          <w:szCs w:val="20"/>
+        </w:rPr>
+        <w:t>md.update</w:t>
+      </w:r>
+      <w:proofErr w:type="spellEnd"/>
+      <w:r>
+        <w:rPr>
+          <w:rFonts w:asciiTheme="minorHAnsi" w:hAnsiTheme="minorHAnsi" w:cstheme="minorHAnsi"/>
+          <w:b/>
+          <w:bCs/>
+          <w:sz w:val="20"/>
+          <w:szCs w:val="20"/>
+        </w:rPr>
+        <w:t>(salt)`.</w:t>
+      </w:r>
+      <w:r>
+        <w:rPr>
+          <w:rFonts w:asciiTheme="minorHAnsi" w:hAnsiTheme="minorHAnsi" w:cstheme="minorHAnsi"/>
+          <w:sz w:val="20"/>
+          <w:szCs w:val="20"/>
+        </w:rPr>
+        <w:t xml:space="preserve"> As the md digest object is in bytes format, it is converted back to a string before being returned.</w:t>
+      </w:r>
+      <w:r>
+        <w:rPr>
+          <w:rFonts w:asciiTheme="minorHAnsi" w:hAnsiTheme="minorHAnsi" w:cstheme="minorHAnsi"/>
+          <w:sz w:val="20"/>
+          <w:szCs w:val="20"/>
+        </w:rPr>
+        <w:t xml:space="preserve"> </w:t>
+      </w:r>
+      <w:r>
+        <w:rPr>
+          <w:rFonts w:asciiTheme="minorHAnsi" w:hAnsiTheme="minorHAnsi" w:cstheme="minorHAnsi"/>
+          <w:sz w:val="20"/>
+          <w:szCs w:val="20"/>
+        </w:rPr>
+        <w:t>The application uses the function to compare the text received as password in the login form</w:t>
+      </w:r>
+      <w:r>
+        <w:rPr>
+          <w:rFonts w:asciiTheme="minorHAnsi" w:hAnsiTheme="minorHAnsi" w:cstheme="minorHAnsi"/>
+          <w:sz w:val="20"/>
+          <w:szCs w:val="20"/>
+        </w:rPr>
+        <w:t xml:space="preserve"> </w:t>
+      </w:r>
+      <w:r>
+        <w:rPr>
+          <w:rFonts w:asciiTheme="minorHAnsi" w:hAnsiTheme="minorHAnsi" w:cstheme="minorHAnsi"/>
+          <w:b/>
+          <w:bCs/>
+          <w:sz w:val="20"/>
+          <w:szCs w:val="20"/>
+        </w:rPr>
+        <w:t>`</w:t>
+      </w:r>
+      <w:proofErr w:type="spellStart"/>
+      <w:proofErr w:type="gramStart"/>
+      <w:r>
+        <w:rPr>
+          <w:rFonts w:asciiTheme="minorHAnsi" w:hAnsiTheme="minorHAnsi" w:cstheme="minorHAnsi"/>
+          <w:b/>
+          <w:bCs/>
+          <w:sz w:val="20"/>
+          <w:szCs w:val="20"/>
+        </w:rPr>
+        <w:t>stmt.setString</w:t>
+      </w:r>
+      <w:proofErr w:type="spellEnd"/>
+      <w:proofErr w:type="gramEnd"/>
+      <w:r>
+        <w:rPr>
+          <w:rFonts w:asciiTheme="minorHAnsi" w:hAnsiTheme="minorHAnsi" w:cstheme="minorHAnsi"/>
+          <w:b/>
+          <w:bCs/>
+          <w:sz w:val="20"/>
+          <w:szCs w:val="20"/>
+        </w:rPr>
+        <w:t xml:space="preserve">(2, </w:t>
+      </w:r>
+      <w:proofErr w:type="spellStart"/>
+      <w:r>
+        <w:rPr>
+          <w:rFonts w:asciiTheme="minorHAnsi" w:hAnsiTheme="minorHAnsi" w:cstheme="minorHAnsi"/>
+          <w:b/>
+          <w:bCs/>
+          <w:sz w:val="20"/>
+          <w:szCs w:val="20"/>
+        </w:rPr>
+        <w:t>getHash</w:t>
+      </w:r>
+      <w:proofErr w:type="spellEnd"/>
+      <w:r>
+        <w:rPr>
+          <w:rFonts w:asciiTheme="minorHAnsi" w:hAnsiTheme="minorHAnsi" w:cstheme="minorHAnsi"/>
+          <w:b/>
+          <w:bCs/>
+          <w:sz w:val="20"/>
+          <w:szCs w:val="20"/>
+        </w:rPr>
+        <w:t>(password))`</w:t>
+      </w:r>
+    </w:p>
+    <w:p>
+      <w:pPr>
+        <w:rPr>
+          <w:rFonts w:asciiTheme="minorHAnsi" w:hAnsiTheme="minorHAnsi" w:cstheme="minorHAnsi"/>
+          <w:sz w:val="20"/>
+          <w:szCs w:val="20"/>
+        </w:rPr>
+      </w:pPr>
+      <w:r>
+        <w:rPr>
+          <w:rFonts w:asciiTheme="minorHAnsi" w:hAnsiTheme="minorHAnsi" w:cstheme="minorHAnsi"/>
+          <w:sz w:val="20"/>
+          <w:szCs w:val="20"/>
+        </w:rPr>
+        <w:t>The same fu</w:t>
+      </w:r>
+      <w:r>
+        <w:rPr>
+          <w:rFonts w:asciiTheme="minorHAnsi" w:hAnsiTheme="minorHAnsi" w:cstheme="minorHAnsi"/>
+          <w:sz w:val="20"/>
+          <w:szCs w:val="20"/>
+        </w:rPr>
+        <w:t>nc</w:t>
+      </w:r>
+      <w:r>
+        <w:rPr>
+          <w:rFonts w:asciiTheme="minorHAnsi" w:hAnsiTheme="minorHAnsi" w:cstheme="minorHAnsi"/>
+          <w:sz w:val="20"/>
+          <w:szCs w:val="20"/>
+        </w:rPr>
+        <w:t>tion could be used in a registration process, hashing the new password before storing.</w:t>
+      </w:r>
     </w:p>
     <w:sectPr>
       <w:pgSz w:w="12240" w:h="15840"/>

</xml_diff>